<commit_message>
manual del usuario final
manual del usuario
</commit_message>
<xml_diff>
--- a/DOCUMENTACIÓN/Manual de Usuario.docx
+++ b/DOCUMENTACIÓN/Manual de Usuario.docx
@@ -11,7 +11,7 @@
         <mc:AlternateContent>
           <mc:Choice Requires="wpg">
             <w:drawing>
-              <wp:anchor distT="0" distB="0" distL="114300" distR="114300" simplePos="0" relativeHeight="251666432" behindDoc="0" locked="0" layoutInCell="1" allowOverlap="1" wp14:anchorId="2EE8731D" wp14:editId="2694E96B">
+              <wp:anchor distT="0" distB="0" distL="114300" distR="114300" simplePos="0" relativeHeight="251666432" behindDoc="0" locked="0" layoutInCell="1" allowOverlap="1" wp14:anchorId="224C34E8" wp14:editId="60967754">
                 <wp:simplePos x="0" y="0"/>
                 <wp:positionH relativeFrom="page">
                   <wp:align>left</wp:align>
@@ -167,7 +167,7 @@
           </mc:Choice>
           <mc:Fallback>
             <w:pict>
-              <v:group w14:anchorId="3E982A5C" id="Grupo 12" o:spid="_x0000_s1026" style="position:absolute;margin-left:0;margin-top:-106.3pt;width:601.5pt;height:876.9pt;z-index:251666432;mso-position-horizontal:left;mso-position-horizontal-relative:page;mso-width-relative:margin" coordsize="76390,111365" o:gfxdata="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">
+              <v:group w14:anchorId="73FD7A8E" id="Grupo 12" o:spid="_x0000_s1026" style="position:absolute;margin-left:0;margin-top:-106.3pt;width:601.5pt;height:876.9pt;z-index:251666432;mso-position-horizontal:left;mso-position-horizontal-relative:page;mso-width-relative:margin" coordsize="76390,111365" o:gfxdata="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">
                 <v:shape id="Redondear rectángulo de esquina del mismo lado 7" o:spid="_x0000_s1027" style="position:absolute;width:14287;height:111365;visibility:visible;mso-wrap-style:square;v-text-anchor:middle" coordsize="1428750,11136574" o:gfxdata="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" path="m238130,r952490,c1322136,,1428750,106614,1428750,238130r,10898444l1428750,11136574,,11136574r,l,238130c,106614,106614,,238130,xe" filled="f" stroked="f" strokeweight="1pt">
                   <v:stroke joinstyle="miter"/>
                   <v:path arrowok="t" o:connecttype="custom" o:connectlocs="238130,0;1190620,0;1428750,238130;1428750,11136574;1428750,11136574;0,11136574;0,11136574;0,238130;238130,0" o:connectangles="0,0,0,0,0,0,0,0,0"/>
@@ -188,7 +188,7 @@
         <mc:AlternateContent>
           <mc:Choice Requires="wpg">
             <w:drawing>
-              <wp:anchor distT="0" distB="0" distL="114300" distR="114300" simplePos="0" relativeHeight="251661312" behindDoc="0" locked="0" layoutInCell="1" allowOverlap="1" wp14:anchorId="39CB6518" wp14:editId="4AF21E8A">
+              <wp:anchor distT="0" distB="0" distL="114300" distR="114300" simplePos="0" relativeHeight="251661312" behindDoc="0" locked="0" layoutInCell="1" allowOverlap="1" wp14:anchorId="076CC38F" wp14:editId="729709F5">
                 <wp:simplePos x="0" y="0"/>
                 <wp:positionH relativeFrom="column">
                   <wp:posOffset>120868</wp:posOffset>
@@ -326,7 +326,7 @@
         <mc:AlternateContent>
           <mc:Choice Requires="wps">
             <w:drawing>
-              <wp:anchor distT="0" distB="0" distL="114300" distR="114300" simplePos="0" relativeHeight="251657216" behindDoc="0" locked="0" layoutInCell="1" allowOverlap="1" wp14:anchorId="458A5F49" wp14:editId="68765479">
+              <wp:anchor distT="0" distB="0" distL="114300" distR="114300" simplePos="0" relativeHeight="251657216" behindDoc="0" locked="0" layoutInCell="1" allowOverlap="1" wp14:anchorId="2765E102" wp14:editId="0A75DDE0">
                 <wp:simplePos x="0" y="0"/>
                 <wp:positionH relativeFrom="page">
                   <wp:align>left</wp:align>
@@ -411,7 +411,7 @@
           <w:lang w:eastAsia="es-ES"/>
         </w:rPr>
         <w:drawing>
-          <wp:anchor distT="0" distB="0" distL="114300" distR="114300" simplePos="0" relativeHeight="251670528" behindDoc="1" locked="0" layoutInCell="1" allowOverlap="1" wp14:anchorId="09FB24CF" wp14:editId="02BFDDD6">
+          <wp:anchor distT="0" distB="0" distL="114300" distR="114300" simplePos="0" relativeHeight="251670528" behindDoc="1" locked="0" layoutInCell="1" allowOverlap="1" wp14:anchorId="32F2E06F" wp14:editId="2A98BF9E">
             <wp:simplePos x="0" y="0"/>
             <wp:positionH relativeFrom="column">
               <wp:posOffset>4911090</wp:posOffset>
@@ -494,7 +494,7 @@
           <w:lang w:eastAsia="es-ES"/>
         </w:rPr>
         <w:drawing>
-          <wp:anchor distT="0" distB="0" distL="114300" distR="114300" simplePos="0" relativeHeight="251674624" behindDoc="1" locked="0" layoutInCell="1" allowOverlap="1" wp14:anchorId="0329F540" wp14:editId="7BB24E0C">
+          <wp:anchor distT="0" distB="0" distL="114300" distR="114300" simplePos="0" relativeHeight="251674624" behindDoc="1" locked="0" layoutInCell="1" allowOverlap="1" wp14:anchorId="40FBDA34" wp14:editId="18EED383">
             <wp:simplePos x="0" y="0"/>
             <wp:positionH relativeFrom="margin">
               <wp:posOffset>1863090</wp:posOffset>
@@ -573,7 +573,7 @@
           <w:lang w:eastAsia="es-ES"/>
         </w:rPr>
         <w:drawing>
-          <wp:anchor distT="0" distB="0" distL="114300" distR="114300" simplePos="0" relativeHeight="251672576" behindDoc="1" locked="0" layoutInCell="1" allowOverlap="1" wp14:anchorId="02690C3D" wp14:editId="13073D88">
+          <wp:anchor distT="0" distB="0" distL="114300" distR="114300" simplePos="0" relativeHeight="251672576" behindDoc="1" locked="0" layoutInCell="1" allowOverlap="1" wp14:anchorId="1D34FB2B" wp14:editId="14946B67">
             <wp:simplePos x="0" y="0"/>
             <wp:positionH relativeFrom="margin">
               <wp:posOffset>3467100</wp:posOffset>
@@ -659,7 +659,7 @@
           <w:lang w:eastAsia="es-ES"/>
         </w:rPr>
         <w:drawing>
-          <wp:anchor distT="0" distB="0" distL="114300" distR="114300" simplePos="0" relativeHeight="251676672" behindDoc="1" locked="0" layoutInCell="1" allowOverlap="1" wp14:anchorId="1310B338" wp14:editId="02B83740">
+          <wp:anchor distT="0" distB="0" distL="114300" distR="114300" simplePos="0" relativeHeight="251676672" behindDoc="1" locked="0" layoutInCell="1" allowOverlap="1" wp14:anchorId="7A4E637F" wp14:editId="2C4C03D6">
             <wp:simplePos x="0" y="0"/>
             <wp:positionH relativeFrom="margin">
               <wp:posOffset>542925</wp:posOffset>
@@ -743,7 +743,7 @@
         <mc:AlternateContent>
           <mc:Choice Requires="wps">
             <w:drawing>
-              <wp:anchor distT="0" distB="0" distL="114300" distR="114300" simplePos="0" relativeHeight="251659264" behindDoc="0" locked="0" layoutInCell="1" allowOverlap="1" wp14:anchorId="7061C6F7" wp14:editId="721AD502">
+              <wp:anchor distT="0" distB="0" distL="114300" distR="114300" simplePos="0" relativeHeight="251659264" behindDoc="0" locked="0" layoutInCell="1" allowOverlap="1" wp14:anchorId="7B3BF697" wp14:editId="466FF47E">
                 <wp:simplePos x="0" y="0"/>
                 <wp:positionH relativeFrom="margin">
                   <wp:posOffset>161290</wp:posOffset>
@@ -842,7 +842,75 @@
           <w:lang w:eastAsia="es-ES"/>
         </w:rPr>
         <w:drawing>
-          <wp:anchor distT="0" distB="0" distL="114300" distR="114300" simplePos="0" relativeHeight="251678720" behindDoc="1" locked="0" layoutInCell="1" allowOverlap="1" wp14:anchorId="300CA5FF" wp14:editId="7048E1B4">
+          <wp:anchor distT="0" distB="0" distL="114300" distR="114300" simplePos="0" relativeHeight="251679744" behindDoc="1" locked="0" layoutInCell="1" allowOverlap="1" wp14:anchorId="5DC0B3EE" wp14:editId="44C39675">
+            <wp:simplePos x="0" y="0"/>
+            <wp:positionH relativeFrom="margin">
+              <wp:posOffset>1610995</wp:posOffset>
+            </wp:positionH>
+            <wp:positionV relativeFrom="margin">
+              <wp:posOffset>4590415</wp:posOffset>
+            </wp:positionV>
+            <wp:extent cx="2552700" cy="4281805"/>
+            <wp:effectExtent l="0" t="0" r="0" b="4445"/>
+            <wp:wrapSquare wrapText="bothSides"/>
+            <wp:docPr id="1" name="Imagen 1" descr="C:\Users\yuri\Desktop\Screenshot_2015-07-30-17-56-41.png"/>
+            <wp:cNvGraphicFramePr>
+              <a:graphicFrameLocks xmlns:a="http://schemas.openxmlformats.org/drawingml/2006/main" noChangeAspect="1"/>
+            </wp:cNvGraphicFramePr>
+            <a:graphic xmlns:a="http://schemas.openxmlformats.org/drawingml/2006/main">
+              <a:graphicData uri="http://schemas.openxmlformats.org/drawingml/2006/picture">
+                <pic:pic xmlns:pic="http://schemas.openxmlformats.org/drawingml/2006/picture">
+                  <pic:nvPicPr>
+                    <pic:cNvPr id="0" name="Picture 1" descr="C:\Users\yuri\Desktop\Screenshot_2015-07-30-17-56-41.png"/>
+                    <pic:cNvPicPr>
+                      <a:picLocks noChangeAspect="1" noChangeArrowheads="1"/>
+                    </pic:cNvPicPr>
+                  </pic:nvPicPr>
+                  <pic:blipFill>
+                    <a:blip r:embed="rId10">
+                      <a:extLst>
+                        <a:ext uri="{28A0092B-C50C-407E-A947-70E740481C1C}">
+                          <a14:useLocalDpi xmlns:a14="http://schemas.microsoft.com/office/drawing/2010/main" val="0"/>
+                        </a:ext>
+                      </a:extLst>
+                    </a:blip>
+                    <a:srcRect/>
+                    <a:stretch>
+                      <a:fillRect/>
+                    </a:stretch>
+                  </pic:blipFill>
+                  <pic:spPr bwMode="auto">
+                    <a:xfrm>
+                      <a:off x="0" y="0"/>
+                      <a:ext cx="2552700" cy="4281805"/>
+                    </a:xfrm>
+                    <a:prstGeom prst="rect">
+                      <a:avLst/>
+                    </a:prstGeom>
+                    <a:noFill/>
+                    <a:ln>
+                      <a:noFill/>
+                    </a:ln>
+                  </pic:spPr>
+                </pic:pic>
+              </a:graphicData>
+            </a:graphic>
+            <wp14:sizeRelH relativeFrom="page">
+              <wp14:pctWidth>0</wp14:pctWidth>
+            </wp14:sizeRelH>
+            <wp14:sizeRelV relativeFrom="page">
+              <wp14:pctHeight>0</wp14:pctHeight>
+            </wp14:sizeRelV>
+          </wp:anchor>
+        </w:drawing>
+      </w:r>
+      <w:r>
+        <w:rPr>
+          <w:noProof/>
+          <w:lang w:eastAsia="es-ES"/>
+        </w:rPr>
+        <w:drawing>
+          <wp:anchor distT="0" distB="0" distL="114300" distR="114300" simplePos="0" relativeHeight="251678720" behindDoc="1" locked="0" layoutInCell="1" allowOverlap="1" wp14:anchorId="3A0290ED" wp14:editId="0F7EBA27">
             <wp:simplePos x="0" y="0"/>
             <wp:positionH relativeFrom="column">
               <wp:posOffset>4259931</wp:posOffset>
@@ -889,7 +957,7 @@
                     </pic:cNvPicPr>
                   </pic:nvPicPr>
                   <pic:blipFill>
-                    <a:blip r:embed="rId10" cstate="print">
+                    <a:blip r:embed="rId11" cstate="print">
                       <a:extLst>
                         <a:ext uri="{28A0092B-C50C-407E-A947-70E740481C1C}">
                           <a14:useLocalDpi xmlns:a14="http://schemas.microsoft.com/office/drawing/2010/main" val="0"/>
@@ -934,7 +1002,7 @@
         <mc:AlternateContent>
           <mc:Choice Requires="wps">
             <w:drawing>
-              <wp:anchor distT="0" distB="0" distL="114300" distR="114300" simplePos="0" relativeHeight="251667456" behindDoc="0" locked="0" layoutInCell="1" allowOverlap="1" wp14:anchorId="4A3AC046" wp14:editId="4AEF220F">
+              <wp:anchor distT="0" distB="0" distL="114300" distR="114300" simplePos="0" relativeHeight="251667456" behindDoc="0" locked="0" layoutInCell="1" allowOverlap="1" wp14:anchorId="0BB82CC8" wp14:editId="339ABA7E">
                 <wp:simplePos x="0" y="0"/>
                 <wp:positionH relativeFrom="margin">
                   <wp:posOffset>91440</wp:posOffset>
@@ -1014,7 +1082,7 @@
         <mc:AlternateContent>
           <mc:Choice Requires="wps">
             <w:drawing>
-              <wp:anchor distT="0" distB="0" distL="114300" distR="114300" simplePos="0" relativeHeight="251668480" behindDoc="0" locked="0" layoutInCell="1" allowOverlap="1" wp14:anchorId="52FA711D" wp14:editId="6CD2534D">
+              <wp:anchor distT="0" distB="0" distL="114300" distR="114300" simplePos="0" relativeHeight="251668480" behindDoc="0" locked="0" layoutInCell="1" allowOverlap="1" wp14:anchorId="51F13256" wp14:editId="2D2500C8">
                 <wp:simplePos x="0" y="0"/>
                 <wp:positionH relativeFrom="column">
                   <wp:posOffset>993718</wp:posOffset>
@@ -1177,8 +1245,6 @@
       <w:r>
         <w:br w:type="page"/>
       </w:r>
-      <w:bookmarkStart w:id="0" w:name="_GoBack"/>
-      <w:bookmarkEnd w:id="0"/>
     </w:p>
     <w:p/>
     <w:p/>
@@ -1190,1167 +1256,2234 @@
         <w:tabs>
           <w:tab w:val="left" w:pos="3090"/>
         </w:tabs>
-      </w:pPr>
-      <w:r>
+        <w:rPr>
+          <w:b/>
+          <w:color w:val="C00000"/>
+        </w:rPr>
+      </w:pPr>
+      <w:r>
+        <w:rPr>
+          <w:b/>
+          <w:color w:val="C00000"/>
+        </w:rPr>
+        <w:t xml:space="preserve">            </w:t>
+      </w:r>
+      <w:r>
+        <w:rPr>
+          <w:b/>
+          <w:color w:val="C00000"/>
+        </w:rPr>
         <w:tab/>
       </w:r>
-    </w:p>
-    <w:p>
-      <w:pPr>
-        <w:tabs>
-          <w:tab w:val="left" w:pos="3090"/>
-        </w:tabs>
-      </w:pPr>
-    </w:p>
-    <w:p>
-      <w:pPr>
+      <w:r>
+        <w:rPr>
+          <w:b/>
+          <w:color w:val="C00000"/>
+        </w:rPr>
+        <w:tab/>
+      </w:r>
+      <w:r>
+        <w:rPr>
+          <w:b/>
+          <w:color w:val="C00000"/>
+        </w:rPr>
+        <w:t>ICONO DE LA APLICACIÓN</w:t>
+      </w:r>
+    </w:p>
+    <w:p>
+      <w:pPr>
+        <w:tabs>
+          <w:tab w:val="left" w:pos="3090"/>
+        </w:tabs>
+        <w:rPr>
+          <w:color w:val="002060"/>
+        </w:rPr>
+      </w:pPr>
+      <w:r>
+        <w:tab/>
+      </w:r>
+      <w:r>
+        <w:rPr>
+          <w:color w:val="002060"/>
+        </w:rPr>
+        <w:t>En primer Lugar Presione el icono para poder iniciar</w:t>
+      </w:r>
+      <w:r>
+        <w:rPr>
+          <w:color w:val="002060"/>
+        </w:rPr>
+        <w:tab/>
+      </w:r>
+    </w:p>
+    <w:p>
+      <w:pPr>
+        <w:tabs>
+          <w:tab w:val="left" w:pos="3090"/>
+        </w:tabs>
+        <w:rPr>
+          <w:color w:val="002060"/>
+        </w:rPr>
+      </w:pPr>
+      <w:r>
+        <w:rPr>
+          <w:color w:val="002060"/>
+        </w:rPr>
+        <w:tab/>
+      </w:r>
+      <w:r>
+        <w:rPr>
+          <w:color w:val="002060"/>
+        </w:rPr>
+        <w:tab/>
+      </w:r>
+      <w:r>
+        <w:rPr>
+          <w:color w:val="002060"/>
+        </w:rPr>
+        <w:tab/>
+      </w:r>
+      <w:r>
+        <w:rPr>
+          <w:color w:val="002060"/>
+        </w:rPr>
+        <w:t xml:space="preserve"> </w:t>
+      </w:r>
+      <w:r>
+        <w:rPr>
+          <w:color w:val="002060"/>
+        </w:rPr>
+        <w:t>La</w:t>
+      </w:r>
+      <w:r>
+        <w:rPr>
+          <w:color w:val="002060"/>
+        </w:rPr>
+        <w:t xml:space="preserve"> aplicación </w:t>
+      </w:r>
+    </w:p>
+    <w:p>
+      <w:pPr>
+        <w:tabs>
+          <w:tab w:val="left" w:pos="3090"/>
+        </w:tabs>
+        <w:rPr>
+          <w:b/>
+        </w:rPr>
+      </w:pPr>
+      <w:r>
         <w:rPr>
           <w:noProof/>
           <w:lang w:eastAsia="es-ES"/>
         </w:rPr>
-      </w:pPr>
-      <w:r>
-        <w:br w:type="page"/>
-      </w:r>
-    </w:p>
-    <w:p>
-      <w:pPr>
+        <w:drawing>
+          <wp:anchor distT="0" distB="0" distL="114300" distR="114300" simplePos="0" relativeHeight="251680768" behindDoc="1" locked="0" layoutInCell="1" allowOverlap="1" wp14:anchorId="4DF01115" wp14:editId="0DCC26C7">
+            <wp:simplePos x="0" y="0"/>
+            <wp:positionH relativeFrom="column">
+              <wp:posOffset>2559278</wp:posOffset>
+            </wp:positionH>
+            <wp:positionV relativeFrom="paragraph">
+              <wp:posOffset>5990</wp:posOffset>
+            </wp:positionV>
+            <wp:extent cx="1181735" cy="1181735"/>
+            <wp:effectExtent l="0" t="0" r="0" b="0"/>
+            <wp:wrapTight wrapText="bothSides">
+              <wp:wrapPolygon edited="0">
+                <wp:start x="1045" y="0"/>
+                <wp:lineTo x="0" y="1045"/>
+                <wp:lineTo x="0" y="20196"/>
+                <wp:lineTo x="1045" y="21240"/>
+                <wp:lineTo x="20544" y="21240"/>
+                <wp:lineTo x="21240" y="20196"/>
+                <wp:lineTo x="21240" y="1045"/>
+                <wp:lineTo x="20196" y="0"/>
+                <wp:lineTo x="1045" y="0"/>
+              </wp:wrapPolygon>
+            </wp:wrapTight>
+            <wp:docPr id="9" name="Imagen 9" descr="E:\ESCRITORIO1\PROYECTO_SOFT\Icono.png"/>
+            <wp:cNvGraphicFramePr>
+              <a:graphicFrameLocks xmlns:a="http://schemas.openxmlformats.org/drawingml/2006/main" noChangeAspect="1"/>
+            </wp:cNvGraphicFramePr>
+            <a:graphic xmlns:a="http://schemas.openxmlformats.org/drawingml/2006/main">
+              <a:graphicData uri="http://schemas.openxmlformats.org/drawingml/2006/picture">
+                <pic:pic xmlns:pic="http://schemas.openxmlformats.org/drawingml/2006/picture">
+                  <pic:nvPicPr>
+                    <pic:cNvPr id="0" name="Picture 2" descr="E:\ESCRITORIO1\PROYECTO_SOFT\Icono.png"/>
+                    <pic:cNvPicPr>
+                      <a:picLocks noChangeAspect="1" noChangeArrowheads="1"/>
+                    </pic:cNvPicPr>
+                  </pic:nvPicPr>
+                  <pic:blipFill>
+                    <a:blip r:embed="rId12">
+                      <a:extLst>
+                        <a:ext uri="{28A0092B-C50C-407E-A947-70E740481C1C}">
+                          <a14:useLocalDpi xmlns:a14="http://schemas.microsoft.com/office/drawing/2010/main" val="0"/>
+                        </a:ext>
+                      </a:extLst>
+                    </a:blip>
+                    <a:srcRect/>
+                    <a:stretch>
+                      <a:fillRect/>
+                    </a:stretch>
+                  </pic:blipFill>
+                  <pic:spPr bwMode="auto">
+                    <a:xfrm>
+                      <a:off x="0" y="0"/>
+                      <a:ext cx="1181735" cy="1181735"/>
+                    </a:xfrm>
+                    <a:prstGeom prst="rect">
+                      <a:avLst/>
+                    </a:prstGeom>
+                    <a:noFill/>
+                    <a:ln>
+                      <a:noFill/>
+                    </a:ln>
+                  </pic:spPr>
+                </pic:pic>
+              </a:graphicData>
+            </a:graphic>
+            <wp14:sizeRelH relativeFrom="page">
+              <wp14:pctWidth>0</wp14:pctWidth>
+            </wp14:sizeRelH>
+            <wp14:sizeRelV relativeFrom="page">
+              <wp14:pctHeight>0</wp14:pctHeight>
+            </wp14:sizeRelV>
+          </wp:anchor>
+        </w:drawing>
+      </w:r>
+    </w:p>
+    <w:p>
+      <w:pPr>
+        <w:tabs>
+          <w:tab w:val="left" w:pos="3090"/>
+        </w:tabs>
+      </w:pPr>
+    </w:p>
+    <w:p>
+      <w:pPr>
+        <w:tabs>
+          <w:tab w:val="left" w:pos="3090"/>
+        </w:tabs>
+      </w:pPr>
+    </w:p>
+    <w:p>
+      <w:pPr>
+        <w:tabs>
+          <w:tab w:val="left" w:pos="3090"/>
+        </w:tabs>
+      </w:pPr>
+    </w:p>
+    <w:p>
+      <w:pPr>
+        <w:tabs>
+          <w:tab w:val="left" w:pos="3090"/>
+        </w:tabs>
+        <w:rPr>
+          <w:color w:val="002060"/>
+        </w:rPr>
+      </w:pPr>
+    </w:p>
+    <w:p>
+      <w:pPr>
+        <w:tabs>
+          <w:tab w:val="left" w:pos="3090"/>
+        </w:tabs>
+        <w:rPr>
+          <w:color w:val="002060"/>
+        </w:rPr>
+      </w:pPr>
+      <w:r>
+        <w:rPr>
+          <w:color w:val="002060"/>
+        </w:rPr>
+        <w:tab/>
+        <w:t xml:space="preserve">Seguidamente le saldrá la primera portada de la </w:t>
+      </w:r>
+    </w:p>
+    <w:p>
+      <w:pPr>
+        <w:tabs>
+          <w:tab w:val="left" w:pos="3090"/>
+        </w:tabs>
+        <w:ind w:firstLine="1416"/>
+        <w:rPr>
+          <w:color w:val="002060"/>
+        </w:rPr>
+      </w:pPr>
+      <w:r>
+        <w:rPr>
+          <w:color w:val="002060"/>
+        </w:rPr>
+        <w:t>Aplicación</w:t>
+      </w:r>
+      <w:r>
+        <w:rPr>
+          <w:color w:val="002060"/>
+        </w:rPr>
+        <w:t xml:space="preserve">, si toca el botón </w:t>
+      </w:r>
+      <w:r>
+        <w:rPr>
+          <w:color w:val="002060"/>
+        </w:rPr>
+        <w:t>Inicio t</w:t>
+      </w:r>
+      <w:r>
+        <w:rPr>
+          <w:color w:val="002060"/>
+        </w:rPr>
+        <w:t xml:space="preserve">e permitirá ubicarte </w:t>
+      </w:r>
+      <w:r>
+        <w:rPr>
+          <w:color w:val="002060"/>
+        </w:rPr>
+        <w:tab/>
+      </w:r>
+      <w:r>
+        <w:rPr>
+          <w:color w:val="002060"/>
+        </w:rPr>
+        <w:t xml:space="preserve"> </w:t>
+      </w:r>
+      <w:r>
+        <w:rPr>
+          <w:color w:val="002060"/>
+        </w:rPr>
+        <w:t>en la misma portada</w:t>
+      </w:r>
+      <w:r>
+        <w:rPr>
+          <w:color w:val="002060"/>
+        </w:rPr>
+        <w:t>.</w:t>
+      </w:r>
+    </w:p>
+    <w:p>
+      <w:pPr>
+        <w:tabs>
+          <w:tab w:val="left" w:pos="3090"/>
+        </w:tabs>
+      </w:pPr>
+      <w:r>
         <w:rPr>
           <w:noProof/>
           <w:lang w:eastAsia="es-ES"/>
         </w:rPr>
-      </w:pPr>
-    </w:p>
-    <w:p>
-      <w:pPr>
-        <w:tabs>
-          <w:tab w:val="left" w:pos="3090"/>
-        </w:tabs>
-      </w:pPr>
-    </w:p>
-    <w:p>
-      <w:pPr>
-        <w:tabs>
-          <w:tab w:val="left" w:pos="3090"/>
-        </w:tabs>
-      </w:pPr>
-    </w:p>
-    <w:p>
-      <w:pPr>
-        <w:tabs>
-          <w:tab w:val="left" w:pos="3090"/>
-        </w:tabs>
-      </w:pPr>
-    </w:p>
-    <w:p>
-      <w:pPr>
-        <w:tabs>
-          <w:tab w:val="left" w:pos="3090"/>
-        </w:tabs>
-      </w:pPr>
-    </w:p>
-    <w:p>
-      <w:pPr>
-        <w:tabs>
-          <w:tab w:val="left" w:pos="3090"/>
-        </w:tabs>
-      </w:pPr>
-    </w:p>
-    <w:p>
-      <w:pPr>
-        <w:tabs>
-          <w:tab w:val="left" w:pos="3090"/>
-        </w:tabs>
-      </w:pPr>
-    </w:p>
-    <w:p>
-      <w:pPr>
-        <w:tabs>
-          <w:tab w:val="left" w:pos="3090"/>
-        </w:tabs>
-      </w:pPr>
-    </w:p>
-    <w:p>
-      <w:pPr>
-        <w:tabs>
-          <w:tab w:val="left" w:pos="3090"/>
-        </w:tabs>
-      </w:pPr>
-    </w:p>
-    <w:p>
-      <w:pPr>
-        <w:tabs>
-          <w:tab w:val="left" w:pos="3090"/>
-        </w:tabs>
-      </w:pPr>
-    </w:p>
-    <w:p>
-      <w:pPr>
-        <w:tabs>
-          <w:tab w:val="left" w:pos="3090"/>
-        </w:tabs>
-      </w:pPr>
-    </w:p>
-    <w:p>
-      <w:pPr>
-        <w:tabs>
-          <w:tab w:val="left" w:pos="3090"/>
-        </w:tabs>
-      </w:pPr>
-    </w:p>
-    <w:p>
-      <w:pPr>
-        <w:tabs>
-          <w:tab w:val="left" w:pos="3090"/>
-        </w:tabs>
-      </w:pPr>
-    </w:p>
-    <w:p>
-      <w:pPr>
-        <w:tabs>
-          <w:tab w:val="left" w:pos="3090"/>
-        </w:tabs>
-      </w:pPr>
-    </w:p>
-    <w:p>
-      <w:pPr>
-        <w:tabs>
-          <w:tab w:val="left" w:pos="3090"/>
-        </w:tabs>
-      </w:pPr>
-    </w:p>
-    <w:p>
-      <w:pPr>
-        <w:tabs>
-          <w:tab w:val="left" w:pos="3090"/>
-        </w:tabs>
-      </w:pPr>
-    </w:p>
-    <w:p>
-      <w:pPr>
-        <w:tabs>
-          <w:tab w:val="left" w:pos="3090"/>
-        </w:tabs>
-      </w:pPr>
-    </w:p>
-    <w:p>
-      <w:pPr>
-        <w:tabs>
-          <w:tab w:val="left" w:pos="3090"/>
-        </w:tabs>
-      </w:pPr>
-    </w:p>
-    <w:p>
-      <w:pPr>
-        <w:tabs>
-          <w:tab w:val="left" w:pos="3090"/>
-        </w:tabs>
-      </w:pPr>
-    </w:p>
-    <w:p>
-      <w:pPr>
-        <w:tabs>
-          <w:tab w:val="left" w:pos="3090"/>
-        </w:tabs>
-      </w:pPr>
-    </w:p>
-    <w:p>
-      <w:pPr>
-        <w:tabs>
-          <w:tab w:val="left" w:pos="3090"/>
-        </w:tabs>
-      </w:pPr>
-    </w:p>
-    <w:p>
-      <w:pPr>
-        <w:tabs>
-          <w:tab w:val="left" w:pos="3090"/>
-        </w:tabs>
-      </w:pPr>
-    </w:p>
-    <w:p>
-      <w:pPr>
-        <w:tabs>
-          <w:tab w:val="left" w:pos="3090"/>
-        </w:tabs>
-      </w:pPr>
-    </w:p>
-    <w:p>
-      <w:pPr>
-        <w:tabs>
-          <w:tab w:val="left" w:pos="3090"/>
-        </w:tabs>
-      </w:pPr>
-    </w:p>
-    <w:p>
-      <w:pPr>
-        <w:tabs>
-          <w:tab w:val="left" w:pos="3090"/>
-        </w:tabs>
-      </w:pPr>
-    </w:p>
-    <w:p>
-      <w:pPr>
-        <w:tabs>
-          <w:tab w:val="left" w:pos="3090"/>
-        </w:tabs>
-      </w:pPr>
-    </w:p>
-    <w:p>
-      <w:pPr>
-        <w:tabs>
-          <w:tab w:val="left" w:pos="3090"/>
-        </w:tabs>
-      </w:pPr>
-    </w:p>
-    <w:p>
-      <w:pPr>
-        <w:tabs>
-          <w:tab w:val="left" w:pos="3090"/>
-        </w:tabs>
-      </w:pPr>
-    </w:p>
-    <w:p>
-      <w:pPr>
-        <w:tabs>
-          <w:tab w:val="left" w:pos="3090"/>
-        </w:tabs>
-      </w:pPr>
-    </w:p>
-    <w:p>
-      <w:pPr>
-        <w:tabs>
-          <w:tab w:val="left" w:pos="3090"/>
-        </w:tabs>
-      </w:pPr>
-    </w:p>
-    <w:p>
-      <w:pPr>
-        <w:tabs>
-          <w:tab w:val="left" w:pos="3090"/>
-        </w:tabs>
-      </w:pPr>
-    </w:p>
-    <w:p>
-      <w:pPr>
-        <w:tabs>
-          <w:tab w:val="left" w:pos="3090"/>
-        </w:tabs>
-      </w:pPr>
-    </w:p>
-    <w:p>
-      <w:pPr>
-        <w:tabs>
-          <w:tab w:val="left" w:pos="3090"/>
-        </w:tabs>
-      </w:pPr>
-    </w:p>
-    <w:p>
-      <w:pPr>
-        <w:tabs>
-          <w:tab w:val="left" w:pos="3090"/>
-        </w:tabs>
-      </w:pPr>
-    </w:p>
-    <w:p>
-      <w:pPr>
-        <w:tabs>
-          <w:tab w:val="left" w:pos="3090"/>
-        </w:tabs>
-      </w:pPr>
-    </w:p>
-    <w:p>
-      <w:pPr>
-        <w:tabs>
-          <w:tab w:val="left" w:pos="3090"/>
-        </w:tabs>
-      </w:pPr>
-    </w:p>
-    <w:p>
-      <w:pPr>
-        <w:tabs>
-          <w:tab w:val="left" w:pos="3090"/>
-        </w:tabs>
-      </w:pPr>
-    </w:p>
-    <w:p>
-      <w:pPr>
-        <w:tabs>
-          <w:tab w:val="left" w:pos="3090"/>
-        </w:tabs>
-      </w:pPr>
-    </w:p>
-    <w:p>
-      <w:pPr>
-        <w:tabs>
-          <w:tab w:val="left" w:pos="3090"/>
-        </w:tabs>
-      </w:pPr>
-    </w:p>
-    <w:p>
-      <w:pPr>
-        <w:tabs>
-          <w:tab w:val="left" w:pos="3090"/>
-        </w:tabs>
-      </w:pPr>
-    </w:p>
-    <w:p>
-      <w:pPr>
-        <w:tabs>
-          <w:tab w:val="left" w:pos="3090"/>
-        </w:tabs>
-      </w:pPr>
-    </w:p>
-    <w:p>
-      <w:pPr>
-        <w:tabs>
-          <w:tab w:val="left" w:pos="3090"/>
-        </w:tabs>
-      </w:pPr>
-    </w:p>
-    <w:p>
-      <w:pPr>
-        <w:tabs>
-          <w:tab w:val="left" w:pos="3090"/>
-        </w:tabs>
-      </w:pPr>
-    </w:p>
-    <w:p>
-      <w:pPr>
-        <w:tabs>
-          <w:tab w:val="left" w:pos="3090"/>
-        </w:tabs>
-      </w:pPr>
-    </w:p>
-    <w:p>
-      <w:pPr>
-        <w:tabs>
-          <w:tab w:val="left" w:pos="3090"/>
-        </w:tabs>
-      </w:pPr>
-    </w:p>
-    <w:p>
-      <w:pPr>
-        <w:tabs>
-          <w:tab w:val="left" w:pos="3090"/>
-        </w:tabs>
-      </w:pPr>
-    </w:p>
-    <w:p>
-      <w:pPr>
-        <w:tabs>
-          <w:tab w:val="left" w:pos="3090"/>
-        </w:tabs>
-      </w:pPr>
-    </w:p>
-    <w:p>
-      <w:pPr>
-        <w:tabs>
-          <w:tab w:val="left" w:pos="3090"/>
-        </w:tabs>
-      </w:pPr>
-    </w:p>
-    <w:p>
-      <w:pPr>
-        <w:tabs>
-          <w:tab w:val="left" w:pos="3090"/>
-        </w:tabs>
-      </w:pPr>
-    </w:p>
-    <w:p>
-      <w:pPr>
-        <w:tabs>
-          <w:tab w:val="left" w:pos="3090"/>
-        </w:tabs>
-      </w:pPr>
-    </w:p>
-    <w:p>
-      <w:pPr>
-        <w:tabs>
-          <w:tab w:val="left" w:pos="3090"/>
-        </w:tabs>
-      </w:pPr>
-    </w:p>
-    <w:p>
-      <w:pPr>
-        <w:tabs>
-          <w:tab w:val="left" w:pos="3090"/>
-        </w:tabs>
-      </w:pPr>
-    </w:p>
-    <w:p>
-      <w:pPr>
-        <w:tabs>
-          <w:tab w:val="left" w:pos="3090"/>
-        </w:tabs>
-      </w:pPr>
-    </w:p>
-    <w:p>
-      <w:pPr>
-        <w:tabs>
-          <w:tab w:val="left" w:pos="3090"/>
-        </w:tabs>
-      </w:pPr>
-    </w:p>
-    <w:p>
-      <w:pPr>
-        <w:tabs>
-          <w:tab w:val="left" w:pos="3090"/>
-        </w:tabs>
-      </w:pPr>
-    </w:p>
-    <w:p>
-      <w:pPr>
-        <w:tabs>
-          <w:tab w:val="left" w:pos="3090"/>
-        </w:tabs>
-      </w:pPr>
-    </w:p>
-    <w:p>
-      <w:pPr>
-        <w:tabs>
-          <w:tab w:val="left" w:pos="3090"/>
-        </w:tabs>
-      </w:pPr>
-    </w:p>
-    <w:p>
-      <w:pPr>
-        <w:tabs>
-          <w:tab w:val="left" w:pos="3090"/>
-        </w:tabs>
-      </w:pPr>
-    </w:p>
-    <w:p>
-      <w:pPr>
-        <w:tabs>
-          <w:tab w:val="left" w:pos="3090"/>
-        </w:tabs>
-      </w:pPr>
-    </w:p>
-    <w:p>
-      <w:pPr>
-        <w:tabs>
-          <w:tab w:val="left" w:pos="3090"/>
-        </w:tabs>
-      </w:pPr>
-    </w:p>
-    <w:p>
-      <w:pPr>
-        <w:tabs>
-          <w:tab w:val="left" w:pos="3090"/>
-        </w:tabs>
-      </w:pPr>
-    </w:p>
-    <w:p>
-      <w:pPr>
-        <w:tabs>
-          <w:tab w:val="left" w:pos="3090"/>
-        </w:tabs>
-      </w:pPr>
-    </w:p>
-    <w:p>
-      <w:pPr>
-        <w:tabs>
-          <w:tab w:val="left" w:pos="3090"/>
-        </w:tabs>
-      </w:pPr>
-    </w:p>
-    <w:p>
-      <w:pPr>
-        <w:tabs>
-          <w:tab w:val="left" w:pos="3090"/>
-        </w:tabs>
-      </w:pPr>
-    </w:p>
-    <w:p>
-      <w:pPr>
-        <w:tabs>
-          <w:tab w:val="left" w:pos="3090"/>
-        </w:tabs>
-      </w:pPr>
-    </w:p>
-    <w:p>
-      <w:pPr>
-        <w:tabs>
-          <w:tab w:val="left" w:pos="3090"/>
-        </w:tabs>
-      </w:pPr>
-    </w:p>
-    <w:p>
-      <w:pPr>
-        <w:tabs>
-          <w:tab w:val="left" w:pos="3090"/>
-        </w:tabs>
-      </w:pPr>
-    </w:p>
-    <w:p>
-      <w:pPr>
-        <w:tabs>
-          <w:tab w:val="left" w:pos="3090"/>
-        </w:tabs>
-      </w:pPr>
-    </w:p>
-    <w:p>
-      <w:pPr>
-        <w:tabs>
-          <w:tab w:val="left" w:pos="3090"/>
-        </w:tabs>
-      </w:pPr>
-    </w:p>
-    <w:p>
-      <w:pPr>
-        <w:tabs>
-          <w:tab w:val="left" w:pos="3090"/>
-        </w:tabs>
-      </w:pPr>
-    </w:p>
-    <w:p>
-      <w:pPr>
-        <w:tabs>
-          <w:tab w:val="left" w:pos="3090"/>
-        </w:tabs>
-      </w:pPr>
-    </w:p>
-    <w:p>
-      <w:pPr>
-        <w:tabs>
-          <w:tab w:val="left" w:pos="3090"/>
-        </w:tabs>
-      </w:pPr>
-    </w:p>
-    <w:p>
-      <w:pPr>
-        <w:tabs>
-          <w:tab w:val="left" w:pos="3090"/>
-        </w:tabs>
-      </w:pPr>
-    </w:p>
-    <w:p>
-      <w:pPr>
-        <w:tabs>
-          <w:tab w:val="left" w:pos="3090"/>
-        </w:tabs>
-      </w:pPr>
-    </w:p>
-    <w:p>
-      <w:pPr>
-        <w:tabs>
-          <w:tab w:val="left" w:pos="3090"/>
-        </w:tabs>
-      </w:pPr>
-    </w:p>
-    <w:p>
-      <w:pPr>
-        <w:tabs>
-          <w:tab w:val="left" w:pos="3090"/>
-        </w:tabs>
-      </w:pPr>
-    </w:p>
-    <w:p>
-      <w:pPr>
-        <w:tabs>
-          <w:tab w:val="left" w:pos="3090"/>
-        </w:tabs>
-      </w:pPr>
-    </w:p>
-    <w:p>
-      <w:pPr>
-        <w:tabs>
-          <w:tab w:val="left" w:pos="3090"/>
-        </w:tabs>
-      </w:pPr>
-    </w:p>
-    <w:p>
-      <w:pPr>
-        <w:tabs>
-          <w:tab w:val="left" w:pos="3090"/>
-        </w:tabs>
-      </w:pPr>
-    </w:p>
-    <w:p>
-      <w:pPr>
-        <w:tabs>
-          <w:tab w:val="left" w:pos="3090"/>
-        </w:tabs>
-      </w:pPr>
-    </w:p>
-    <w:p>
-      <w:pPr>
-        <w:tabs>
-          <w:tab w:val="left" w:pos="3090"/>
-        </w:tabs>
-      </w:pPr>
-    </w:p>
-    <w:p>
-      <w:pPr>
-        <w:tabs>
-          <w:tab w:val="left" w:pos="3090"/>
-        </w:tabs>
-      </w:pPr>
-    </w:p>
-    <w:p>
-      <w:pPr>
-        <w:tabs>
-          <w:tab w:val="left" w:pos="3090"/>
-        </w:tabs>
-      </w:pPr>
-    </w:p>
-    <w:p>
-      <w:pPr>
-        <w:tabs>
-          <w:tab w:val="left" w:pos="3090"/>
-        </w:tabs>
-      </w:pPr>
-    </w:p>
-    <w:p>
-      <w:pPr>
-        <w:tabs>
-          <w:tab w:val="left" w:pos="3090"/>
-        </w:tabs>
-      </w:pPr>
-    </w:p>
-    <w:p>
-      <w:pPr>
-        <w:tabs>
-          <w:tab w:val="left" w:pos="3090"/>
-        </w:tabs>
-      </w:pPr>
-    </w:p>
-    <w:p>
-      <w:pPr>
-        <w:tabs>
-          <w:tab w:val="left" w:pos="3090"/>
-        </w:tabs>
-      </w:pPr>
-    </w:p>
-    <w:p>
-      <w:pPr>
-        <w:tabs>
-          <w:tab w:val="left" w:pos="3090"/>
-        </w:tabs>
-      </w:pPr>
-    </w:p>
-    <w:p>
-      <w:pPr>
-        <w:tabs>
-          <w:tab w:val="left" w:pos="3090"/>
-        </w:tabs>
-      </w:pPr>
-    </w:p>
-    <w:p>
-      <w:pPr>
-        <w:tabs>
-          <w:tab w:val="left" w:pos="3090"/>
-        </w:tabs>
-      </w:pPr>
-    </w:p>
-    <w:p>
-      <w:pPr>
-        <w:tabs>
-          <w:tab w:val="left" w:pos="3090"/>
-        </w:tabs>
-      </w:pPr>
-    </w:p>
-    <w:p>
-      <w:pPr>
-        <w:tabs>
-          <w:tab w:val="left" w:pos="3090"/>
-        </w:tabs>
-      </w:pPr>
-    </w:p>
-    <w:p>
-      <w:pPr>
-        <w:tabs>
-          <w:tab w:val="left" w:pos="3090"/>
-        </w:tabs>
-      </w:pPr>
-    </w:p>
-    <w:p>
-      <w:pPr>
-        <w:tabs>
-          <w:tab w:val="left" w:pos="3090"/>
-        </w:tabs>
-      </w:pPr>
-    </w:p>
-    <w:p>
-      <w:pPr>
-        <w:tabs>
-          <w:tab w:val="left" w:pos="3090"/>
-        </w:tabs>
-      </w:pPr>
-    </w:p>
-    <w:p>
-      <w:pPr>
-        <w:tabs>
-          <w:tab w:val="left" w:pos="3090"/>
-        </w:tabs>
-      </w:pPr>
-    </w:p>
-    <w:p>
-      <w:pPr>
-        <w:tabs>
-          <w:tab w:val="left" w:pos="3090"/>
-        </w:tabs>
-      </w:pPr>
-    </w:p>
-    <w:p>
-      <w:pPr>
-        <w:tabs>
-          <w:tab w:val="left" w:pos="3090"/>
-        </w:tabs>
-      </w:pPr>
-    </w:p>
-    <w:p>
-      <w:pPr>
-        <w:tabs>
-          <w:tab w:val="left" w:pos="3090"/>
-        </w:tabs>
-      </w:pPr>
-    </w:p>
-    <w:p>
-      <w:pPr>
-        <w:tabs>
-          <w:tab w:val="left" w:pos="3090"/>
-        </w:tabs>
-      </w:pPr>
-    </w:p>
-    <w:p>
-      <w:pPr>
-        <w:tabs>
-          <w:tab w:val="left" w:pos="3090"/>
-        </w:tabs>
-      </w:pPr>
-    </w:p>
-    <w:p>
-      <w:pPr>
-        <w:tabs>
-          <w:tab w:val="left" w:pos="3090"/>
-        </w:tabs>
-      </w:pPr>
-    </w:p>
-    <w:p>
-      <w:pPr>
-        <w:tabs>
-          <w:tab w:val="left" w:pos="3090"/>
-        </w:tabs>
-      </w:pPr>
-    </w:p>
-    <w:p>
-      <w:pPr>
-        <w:tabs>
-          <w:tab w:val="left" w:pos="3090"/>
-        </w:tabs>
-      </w:pPr>
-    </w:p>
-    <w:p>
-      <w:pPr>
-        <w:tabs>
-          <w:tab w:val="left" w:pos="3090"/>
-        </w:tabs>
-      </w:pPr>
-    </w:p>
-    <w:p>
-      <w:pPr>
-        <w:tabs>
-          <w:tab w:val="left" w:pos="3090"/>
-        </w:tabs>
-      </w:pPr>
-    </w:p>
-    <w:p>
-      <w:pPr>
-        <w:tabs>
-          <w:tab w:val="left" w:pos="3090"/>
-        </w:tabs>
-      </w:pPr>
-    </w:p>
-    <w:p>
-      <w:pPr>
-        <w:tabs>
-          <w:tab w:val="left" w:pos="3090"/>
-        </w:tabs>
-      </w:pPr>
-    </w:p>
-    <w:p>
-      <w:pPr>
-        <w:tabs>
-          <w:tab w:val="left" w:pos="3090"/>
-        </w:tabs>
-      </w:pPr>
-    </w:p>
-    <w:p>
-      <w:pPr>
-        <w:tabs>
-          <w:tab w:val="left" w:pos="3090"/>
-        </w:tabs>
-      </w:pPr>
-    </w:p>
-    <w:p>
-      <w:pPr>
-        <w:tabs>
-          <w:tab w:val="left" w:pos="3090"/>
-        </w:tabs>
-      </w:pPr>
-    </w:p>
-    <w:p>
-      <w:pPr>
-        <w:tabs>
-          <w:tab w:val="left" w:pos="3090"/>
-        </w:tabs>
-      </w:pPr>
-    </w:p>
-    <w:p>
-      <w:pPr>
-        <w:tabs>
-          <w:tab w:val="left" w:pos="3090"/>
-        </w:tabs>
-      </w:pPr>
-    </w:p>
-    <w:p>
-      <w:pPr>
-        <w:tabs>
-          <w:tab w:val="left" w:pos="3090"/>
-        </w:tabs>
-      </w:pPr>
-    </w:p>
-    <w:p>
-      <w:pPr>
-        <w:tabs>
-          <w:tab w:val="left" w:pos="3090"/>
-        </w:tabs>
-      </w:pPr>
-    </w:p>
-    <w:p>
-      <w:pPr>
-        <w:tabs>
-          <w:tab w:val="left" w:pos="3090"/>
-        </w:tabs>
-      </w:pPr>
-    </w:p>
-    <w:p>
-      <w:pPr>
-        <w:tabs>
-          <w:tab w:val="left" w:pos="3090"/>
-        </w:tabs>
-      </w:pPr>
-    </w:p>
-    <w:p>
-      <w:pPr>
-        <w:tabs>
-          <w:tab w:val="left" w:pos="3090"/>
-        </w:tabs>
-      </w:pPr>
-    </w:p>
-    <w:p>
-      <w:pPr>
-        <w:tabs>
-          <w:tab w:val="left" w:pos="3090"/>
-        </w:tabs>
-      </w:pPr>
-    </w:p>
-    <w:p>
-      <w:pPr>
-        <w:tabs>
-          <w:tab w:val="left" w:pos="3090"/>
-        </w:tabs>
-      </w:pPr>
-    </w:p>
-    <w:p>
-      <w:pPr>
-        <w:tabs>
-          <w:tab w:val="left" w:pos="3090"/>
-        </w:tabs>
-      </w:pPr>
-    </w:p>
-    <w:p>
-      <w:pPr>
-        <w:tabs>
-          <w:tab w:val="left" w:pos="3090"/>
-        </w:tabs>
-      </w:pPr>
-    </w:p>
-    <w:p>
-      <w:pPr>
-        <w:tabs>
-          <w:tab w:val="left" w:pos="3090"/>
-        </w:tabs>
-      </w:pPr>
-    </w:p>
-    <w:p>
-      <w:pPr>
-        <w:tabs>
-          <w:tab w:val="left" w:pos="3090"/>
-        </w:tabs>
-      </w:pPr>
-    </w:p>
-    <w:p>
-      <w:pPr>
-        <w:tabs>
-          <w:tab w:val="left" w:pos="3090"/>
-        </w:tabs>
-      </w:pPr>
-    </w:p>
-    <w:p>
-      <w:pPr>
-        <w:tabs>
-          <w:tab w:val="left" w:pos="3090"/>
-        </w:tabs>
-      </w:pPr>
-    </w:p>
-    <w:p>
-      <w:pPr>
-        <w:tabs>
-          <w:tab w:val="left" w:pos="3090"/>
-        </w:tabs>
-      </w:pPr>
-    </w:p>
-    <w:p>
-      <w:pPr>
-        <w:tabs>
-          <w:tab w:val="left" w:pos="3090"/>
-        </w:tabs>
-      </w:pPr>
-    </w:p>
-    <w:p>
-      <w:pPr>
-        <w:tabs>
-          <w:tab w:val="left" w:pos="3090"/>
-        </w:tabs>
-      </w:pPr>
-    </w:p>
-    <w:p>
-      <w:pPr>
-        <w:tabs>
-          <w:tab w:val="left" w:pos="3090"/>
-        </w:tabs>
-      </w:pPr>
-    </w:p>
-    <w:p>
-      <w:pPr>
-        <w:tabs>
-          <w:tab w:val="left" w:pos="3090"/>
-        </w:tabs>
-      </w:pPr>
-    </w:p>
-    <w:p>
-      <w:pPr>
-        <w:tabs>
-          <w:tab w:val="left" w:pos="3090"/>
-        </w:tabs>
-      </w:pPr>
-    </w:p>
-    <w:p>
-      <w:pPr>
-        <w:tabs>
-          <w:tab w:val="left" w:pos="3090"/>
-        </w:tabs>
-      </w:pPr>
-    </w:p>
-    <w:p>
-      <w:pPr>
-        <w:tabs>
-          <w:tab w:val="left" w:pos="3090"/>
-        </w:tabs>
-      </w:pPr>
-    </w:p>
-    <w:p>
-      <w:pPr>
-        <w:tabs>
-          <w:tab w:val="left" w:pos="3090"/>
-        </w:tabs>
-      </w:pPr>
-    </w:p>
-    <w:p>
-      <w:pPr>
-        <w:tabs>
-          <w:tab w:val="left" w:pos="3090"/>
-        </w:tabs>
-      </w:pPr>
-    </w:p>
-    <w:p>
-      <w:pPr>
-        <w:tabs>
-          <w:tab w:val="left" w:pos="3090"/>
-        </w:tabs>
-      </w:pPr>
-    </w:p>
-    <w:p>
-      <w:pPr>
-        <w:tabs>
-          <w:tab w:val="left" w:pos="3090"/>
-        </w:tabs>
-      </w:pPr>
-    </w:p>
-    <w:p>
-      <w:pPr>
-        <w:tabs>
-          <w:tab w:val="left" w:pos="3090"/>
-        </w:tabs>
-      </w:pPr>
-    </w:p>
-    <w:p>
-      <w:pPr>
-        <w:tabs>
-          <w:tab w:val="left" w:pos="3090"/>
-        </w:tabs>
-      </w:pPr>
-    </w:p>
-    <w:p>
-      <w:pPr>
-        <w:tabs>
-          <w:tab w:val="left" w:pos="3090"/>
-        </w:tabs>
-      </w:pPr>
-    </w:p>
-    <w:p>
-      <w:pPr>
-        <w:tabs>
-          <w:tab w:val="left" w:pos="3090"/>
-        </w:tabs>
-      </w:pPr>
-    </w:p>
-    <w:p>
-      <w:pPr>
-        <w:tabs>
-          <w:tab w:val="left" w:pos="3090"/>
-        </w:tabs>
-      </w:pPr>
-    </w:p>
-    <w:p>
-      <w:pPr>
-        <w:tabs>
-          <w:tab w:val="left" w:pos="3090"/>
-        </w:tabs>
-      </w:pPr>
-    </w:p>
-    <w:p>
-      <w:pPr>
-        <w:tabs>
-          <w:tab w:val="left" w:pos="3090"/>
-        </w:tabs>
-      </w:pPr>
-    </w:p>
-    <w:p>
-      <w:pPr>
-        <w:tabs>
-          <w:tab w:val="left" w:pos="3090"/>
-        </w:tabs>
-      </w:pPr>
-    </w:p>
-    <w:p>
-      <w:pPr>
-        <w:tabs>
-          <w:tab w:val="left" w:pos="3090"/>
-        </w:tabs>
-      </w:pPr>
-    </w:p>
-    <w:p>
-      <w:pPr>
-        <w:tabs>
-          <w:tab w:val="left" w:pos="3090"/>
-        </w:tabs>
-      </w:pPr>
-    </w:p>
-    <w:p>
-      <w:pPr>
-        <w:tabs>
-          <w:tab w:val="left" w:pos="3090"/>
-        </w:tabs>
-      </w:pPr>
-    </w:p>
-    <w:p>
-      <w:pPr>
-        <w:tabs>
-          <w:tab w:val="left" w:pos="3090"/>
-        </w:tabs>
-      </w:pPr>
-    </w:p>
-    <w:p>
-      <w:pPr>
-        <w:tabs>
-          <w:tab w:val="left" w:pos="3090"/>
-        </w:tabs>
-      </w:pPr>
-    </w:p>
-    <w:p>
-      <w:pPr>
-        <w:tabs>
-          <w:tab w:val="left" w:pos="3090"/>
-        </w:tabs>
-      </w:pPr>
-    </w:p>
-    <w:p>
-      <w:pPr>
-        <w:tabs>
-          <w:tab w:val="left" w:pos="3090"/>
-        </w:tabs>
-      </w:pPr>
-    </w:p>
-    <w:p>
-      <w:pPr>
-        <w:tabs>
-          <w:tab w:val="left" w:pos="3090"/>
-        </w:tabs>
-      </w:pPr>
-    </w:p>
-    <w:p>
-      <w:pPr>
-        <w:tabs>
-          <w:tab w:val="left" w:pos="3090"/>
-        </w:tabs>
-      </w:pPr>
-    </w:p>
-    <w:p>
-      <w:pPr>
-        <w:tabs>
-          <w:tab w:val="left" w:pos="3090"/>
-        </w:tabs>
-      </w:pPr>
-    </w:p>
-    <w:p>
-      <w:pPr>
-        <w:tabs>
-          <w:tab w:val="left" w:pos="3090"/>
-        </w:tabs>
-      </w:pPr>
-    </w:p>
-    <w:p>
-      <w:pPr>
-        <w:tabs>
-          <w:tab w:val="left" w:pos="3090"/>
-        </w:tabs>
-      </w:pPr>
-    </w:p>
-    <w:p>
-      <w:pPr>
-        <w:tabs>
-          <w:tab w:val="left" w:pos="3090"/>
-        </w:tabs>
-      </w:pPr>
-    </w:p>
-    <w:p>
-      <w:pPr>
-        <w:tabs>
-          <w:tab w:val="left" w:pos="3090"/>
-        </w:tabs>
-      </w:pPr>
-    </w:p>
-    <w:p>
-      <w:pPr>
-        <w:tabs>
-          <w:tab w:val="left" w:pos="3090"/>
-        </w:tabs>
-      </w:pPr>
-    </w:p>
-    <w:p>
-      <w:pPr>
-        <w:tabs>
-          <w:tab w:val="left" w:pos="3090"/>
-        </w:tabs>
-      </w:pPr>
+        <w:drawing>
+          <wp:anchor distT="0" distB="0" distL="114300" distR="114300" simplePos="0" relativeHeight="251682816" behindDoc="1" locked="0" layoutInCell="1" allowOverlap="1" wp14:anchorId="7ACDF574" wp14:editId="4A4E6CDC">
+            <wp:simplePos x="0" y="0"/>
+            <wp:positionH relativeFrom="margin">
+              <wp:posOffset>2025650</wp:posOffset>
+            </wp:positionH>
+            <wp:positionV relativeFrom="margin">
+              <wp:posOffset>4394512</wp:posOffset>
+            </wp:positionV>
+            <wp:extent cx="2552700" cy="4281805"/>
+            <wp:effectExtent l="0" t="0" r="0" b="4445"/>
+            <wp:wrapSquare wrapText="bothSides"/>
+            <wp:docPr id="10" name="Imagen 10" descr="C:\Users\yuri\Desktop\Screenshot_2015-07-30-17-56-41.png"/>
+            <wp:cNvGraphicFramePr>
+              <a:graphicFrameLocks xmlns:a="http://schemas.openxmlformats.org/drawingml/2006/main" noChangeAspect="1"/>
+            </wp:cNvGraphicFramePr>
+            <a:graphic xmlns:a="http://schemas.openxmlformats.org/drawingml/2006/main">
+              <a:graphicData uri="http://schemas.openxmlformats.org/drawingml/2006/picture">
+                <pic:pic xmlns:pic="http://schemas.openxmlformats.org/drawingml/2006/picture">
+                  <pic:nvPicPr>
+                    <pic:cNvPr id="0" name="Picture 1" descr="C:\Users\yuri\Desktop\Screenshot_2015-07-30-17-56-41.png"/>
+                    <pic:cNvPicPr>
+                      <a:picLocks noChangeAspect="1" noChangeArrowheads="1"/>
+                    </pic:cNvPicPr>
+                  </pic:nvPicPr>
+                  <pic:blipFill>
+                    <a:blip r:embed="rId10">
+                      <a:extLst>
+                        <a:ext uri="{28A0092B-C50C-407E-A947-70E740481C1C}">
+                          <a14:useLocalDpi xmlns:a14="http://schemas.microsoft.com/office/drawing/2010/main" val="0"/>
+                        </a:ext>
+                      </a:extLst>
+                    </a:blip>
+                    <a:srcRect/>
+                    <a:stretch>
+                      <a:fillRect/>
+                    </a:stretch>
+                  </pic:blipFill>
+                  <pic:spPr bwMode="auto">
+                    <a:xfrm>
+                      <a:off x="0" y="0"/>
+                      <a:ext cx="2552700" cy="4281805"/>
+                    </a:xfrm>
+                    <a:prstGeom prst="rect">
+                      <a:avLst/>
+                    </a:prstGeom>
+                    <a:noFill/>
+                    <a:ln>
+                      <a:noFill/>
+                    </a:ln>
+                  </pic:spPr>
+                </pic:pic>
+              </a:graphicData>
+            </a:graphic>
+            <wp14:sizeRelH relativeFrom="page">
+              <wp14:pctWidth>0</wp14:pctWidth>
+            </wp14:sizeRelH>
+            <wp14:sizeRelV relativeFrom="page">
+              <wp14:pctHeight>0</wp14:pctHeight>
+            </wp14:sizeRelV>
+          </wp:anchor>
+        </w:drawing>
+      </w:r>
+      <w:r>
+        <w:tab/>
+      </w:r>
+    </w:p>
+    <w:p>
+      <w:pPr>
+        <w:tabs>
+          <w:tab w:val="left" w:pos="3090"/>
+        </w:tabs>
+      </w:pPr>
+      <w:r>
+        <w:tab/>
+      </w:r>
+    </w:p>
+    <w:p>
+      <w:r>
+        <w:br w:type="page"/>
+      </w:r>
+    </w:p>
+    <w:p>
+      <w:pPr>
+        <w:rPr>
+          <w:noProof/>
+          <w:lang w:eastAsia="es-ES"/>
+        </w:rPr>
+      </w:pPr>
+    </w:p>
+    <w:p>
+      <w:pPr>
+        <w:rPr>
+          <w:noProof/>
+          <w:lang w:eastAsia="es-ES"/>
+        </w:rPr>
+      </w:pPr>
+    </w:p>
+    <w:p>
+      <w:pPr>
+        <w:tabs>
+          <w:tab w:val="left" w:pos="3090"/>
+        </w:tabs>
+      </w:pPr>
+    </w:p>
+    <w:p>
+      <w:pPr>
+        <w:tabs>
+          <w:tab w:val="left" w:pos="3090"/>
+        </w:tabs>
+      </w:pPr>
+    </w:p>
+    <w:p>
+      <w:pPr>
+        <w:tabs>
+          <w:tab w:val="left" w:pos="3090"/>
+        </w:tabs>
+      </w:pPr>
+    </w:p>
+    <w:p>
+      <w:pPr>
+        <w:tabs>
+          <w:tab w:val="left" w:pos="3090"/>
+        </w:tabs>
+        <w:jc w:val="center"/>
+        <w:rPr>
+          <w:color w:val="002060"/>
+        </w:rPr>
+      </w:pPr>
+      <w:r>
+        <w:t xml:space="preserve">                </w:t>
+      </w:r>
+      <w:r>
+        <w:rPr>
+          <w:color w:val="002060"/>
+        </w:rPr>
+        <w:t xml:space="preserve">En la portada tenemos una receta del </w:t>
+      </w:r>
+      <w:r>
+        <w:rPr>
+          <w:color w:val="002060"/>
+        </w:rPr>
+        <w:t>día</w:t>
+      </w:r>
+      <w:r>
+        <w:rPr>
+          <w:color w:val="002060"/>
+        </w:rPr>
+        <w:t xml:space="preserve"> </w:t>
+      </w:r>
+    </w:p>
+    <w:p>
+      <w:pPr>
+        <w:tabs>
+          <w:tab w:val="left" w:pos="3090"/>
+        </w:tabs>
+        <w:jc w:val="center"/>
+        <w:rPr>
+          <w:color w:val="002060"/>
+        </w:rPr>
+      </w:pPr>
+      <w:r>
+        <w:rPr>
+          <w:color w:val="002060"/>
+        </w:rPr>
+        <w:t xml:space="preserve">                 </w:t>
+      </w:r>
+      <w:r>
+        <w:rPr>
+          <w:color w:val="002060"/>
+        </w:rPr>
+        <w:t xml:space="preserve">      </w:t>
+      </w:r>
+      <w:r>
+        <w:rPr>
+          <w:color w:val="002060"/>
+        </w:rPr>
+        <w:t xml:space="preserve"> De</w:t>
+      </w:r>
+      <w:r>
+        <w:rPr>
+          <w:color w:val="002060"/>
+        </w:rPr>
+        <w:t xml:space="preserve"> la misma forma tenemos dos opciones que son ingredientes y </w:t>
+      </w:r>
+      <w:r>
+        <w:rPr>
+          <w:color w:val="002060"/>
+        </w:rPr>
+        <w:t>prelación</w:t>
+      </w:r>
+      <w:r>
+        <w:rPr>
+          <w:color w:val="002060"/>
+        </w:rPr>
+        <w:t xml:space="preserve"> en </w:t>
+      </w:r>
+      <w:r>
+        <w:rPr>
+          <w:color w:val="002060"/>
+        </w:rPr>
+        <w:t xml:space="preserve">  </w:t>
+      </w:r>
+      <w:r>
+        <w:rPr>
+          <w:color w:val="002060"/>
+        </w:rPr>
+        <w:t xml:space="preserve">cual no permitirá ver la lista de ingredientes y los pasos para poder preparar </w:t>
+      </w:r>
+    </w:p>
+    <w:p>
+      <w:pPr>
+        <w:tabs>
+          <w:tab w:val="left" w:pos="3090"/>
+        </w:tabs>
+        <w:jc w:val="center"/>
+      </w:pPr>
+      <w:r>
+        <w:rPr>
+          <w:noProof/>
+          <w:lang w:eastAsia="es-ES"/>
+        </w:rPr>
+        <w:drawing>
+          <wp:anchor distT="0" distB="0" distL="114300" distR="114300" simplePos="0" relativeHeight="251685888" behindDoc="1" locked="0" layoutInCell="1" allowOverlap="1" wp14:anchorId="534A68D8" wp14:editId="68A512F6">
+            <wp:simplePos x="0" y="0"/>
+            <wp:positionH relativeFrom="column">
+              <wp:posOffset>2205798</wp:posOffset>
+            </wp:positionH>
+            <wp:positionV relativeFrom="paragraph">
+              <wp:posOffset>4816</wp:posOffset>
+            </wp:positionV>
+            <wp:extent cx="1733910" cy="1511875"/>
+            <wp:effectExtent l="0" t="0" r="0" b="0"/>
+            <wp:wrapTight wrapText="bothSides">
+              <wp:wrapPolygon edited="0">
+                <wp:start x="0" y="0"/>
+                <wp:lineTo x="0" y="21237"/>
+                <wp:lineTo x="21363" y="21237"/>
+                <wp:lineTo x="21363" y="0"/>
+                <wp:lineTo x="0" y="0"/>
+              </wp:wrapPolygon>
+            </wp:wrapTight>
+            <wp:docPr id="21" name="Imagen 21" descr="C:\Users\yuri\Desktop\cocina\portadaa.png"/>
+            <wp:cNvGraphicFramePr>
+              <a:graphicFrameLocks xmlns:a="http://schemas.openxmlformats.org/drawingml/2006/main" noChangeAspect="1"/>
+            </wp:cNvGraphicFramePr>
+            <a:graphic xmlns:a="http://schemas.openxmlformats.org/drawingml/2006/main">
+              <a:graphicData uri="http://schemas.openxmlformats.org/drawingml/2006/picture">
+                <pic:pic xmlns:pic="http://schemas.openxmlformats.org/drawingml/2006/picture">
+                  <pic:nvPicPr>
+                    <pic:cNvPr id="0" name="Picture 6" descr="C:\Users\yuri\Desktop\cocina\portadaa.png"/>
+                    <pic:cNvPicPr>
+                      <a:picLocks noChangeAspect="1" noChangeArrowheads="1"/>
+                    </pic:cNvPicPr>
+                  </pic:nvPicPr>
+                  <pic:blipFill>
+                    <a:blip r:embed="rId13" cstate="print">
+                      <a:extLst>
+                        <a:ext uri="{28A0092B-C50C-407E-A947-70E740481C1C}">
+                          <a14:useLocalDpi xmlns:a14="http://schemas.microsoft.com/office/drawing/2010/main" val="0"/>
+                        </a:ext>
+                      </a:extLst>
+                    </a:blip>
+                    <a:srcRect/>
+                    <a:stretch>
+                      <a:fillRect/>
+                    </a:stretch>
+                  </pic:blipFill>
+                  <pic:spPr bwMode="auto">
+                    <a:xfrm>
+                      <a:off x="0" y="0"/>
+                      <a:ext cx="1733910" cy="1511875"/>
+                    </a:xfrm>
+                    <a:prstGeom prst="rect">
+                      <a:avLst/>
+                    </a:prstGeom>
+                    <a:noFill/>
+                    <a:ln>
+                      <a:noFill/>
+                    </a:ln>
+                  </pic:spPr>
+                </pic:pic>
+              </a:graphicData>
+            </a:graphic>
+            <wp14:sizeRelH relativeFrom="page">
+              <wp14:pctWidth>0</wp14:pctWidth>
+            </wp14:sizeRelH>
+            <wp14:sizeRelV relativeFrom="page">
+              <wp14:pctHeight>0</wp14:pctHeight>
+            </wp14:sizeRelV>
+          </wp:anchor>
+        </w:drawing>
+      </w:r>
+    </w:p>
+    <w:p>
+      <w:pPr>
+        <w:tabs>
+          <w:tab w:val="left" w:pos="3090"/>
+        </w:tabs>
+        <w:jc w:val="center"/>
+      </w:pPr>
+      <w:r>
+        <w:rPr>
+          <w:noProof/>
+          <w:lang w:eastAsia="es-ES"/>
+        </w:rPr>
+        <w:drawing>
+          <wp:anchor distT="0" distB="0" distL="114300" distR="114300" simplePos="0" relativeHeight="251687936" behindDoc="1" locked="0" layoutInCell="1" allowOverlap="1" wp14:anchorId="73FAF7A1" wp14:editId="7DFAD312">
+            <wp:simplePos x="0" y="0"/>
+            <wp:positionH relativeFrom="column">
+              <wp:posOffset>895182</wp:posOffset>
+            </wp:positionH>
+            <wp:positionV relativeFrom="paragraph">
+              <wp:posOffset>12700</wp:posOffset>
+            </wp:positionV>
+            <wp:extent cx="1112520" cy="2045970"/>
+            <wp:effectExtent l="0" t="0" r="0" b="0"/>
+            <wp:wrapTight wrapText="bothSides">
+              <wp:wrapPolygon edited="0">
+                <wp:start x="0" y="0"/>
+                <wp:lineTo x="0" y="21318"/>
+                <wp:lineTo x="21082" y="21318"/>
+                <wp:lineTo x="21082" y="0"/>
+                <wp:lineTo x="0" y="0"/>
+              </wp:wrapPolygon>
+            </wp:wrapTight>
+            <wp:docPr id="23" name="Imagen 23" descr="C:\Users\yuri\Desktop\Screenshot_2015-07-30-17-57-12.png"/>
+            <wp:cNvGraphicFramePr>
+              <a:graphicFrameLocks xmlns:a="http://schemas.openxmlformats.org/drawingml/2006/main" noChangeAspect="1"/>
+            </wp:cNvGraphicFramePr>
+            <a:graphic xmlns:a="http://schemas.openxmlformats.org/drawingml/2006/main">
+              <a:graphicData uri="http://schemas.openxmlformats.org/drawingml/2006/picture">
+                <pic:pic xmlns:pic="http://schemas.openxmlformats.org/drawingml/2006/picture">
+                  <pic:nvPicPr>
+                    <pic:cNvPr id="0" name="Picture 8" descr="C:\Users\yuri\Desktop\Screenshot_2015-07-30-17-57-12.png"/>
+                    <pic:cNvPicPr>
+                      <a:picLocks noChangeAspect="1" noChangeArrowheads="1"/>
+                    </pic:cNvPicPr>
+                  </pic:nvPicPr>
+                  <pic:blipFill>
+                    <a:blip r:embed="rId14" cstate="print">
+                      <a:extLst>
+                        <a:ext uri="{28A0092B-C50C-407E-A947-70E740481C1C}">
+                          <a14:useLocalDpi xmlns:a14="http://schemas.microsoft.com/office/drawing/2010/main" val="0"/>
+                        </a:ext>
+                      </a:extLst>
+                    </a:blip>
+                    <a:srcRect/>
+                    <a:stretch>
+                      <a:fillRect/>
+                    </a:stretch>
+                  </pic:blipFill>
+                  <pic:spPr bwMode="auto">
+                    <a:xfrm>
+                      <a:off x="0" y="0"/>
+                      <a:ext cx="1112520" cy="2045970"/>
+                    </a:xfrm>
+                    <a:prstGeom prst="rect">
+                      <a:avLst/>
+                    </a:prstGeom>
+                    <a:noFill/>
+                    <a:ln>
+                      <a:noFill/>
+                    </a:ln>
+                  </pic:spPr>
+                </pic:pic>
+              </a:graphicData>
+            </a:graphic>
+            <wp14:sizeRelH relativeFrom="page">
+              <wp14:pctWidth>0</wp14:pctWidth>
+            </wp14:sizeRelH>
+            <wp14:sizeRelV relativeFrom="page">
+              <wp14:pctHeight>0</wp14:pctHeight>
+            </wp14:sizeRelV>
+          </wp:anchor>
+        </w:drawing>
+      </w:r>
+      <w:r>
+        <w:rPr>
+          <w:noProof/>
+          <w:lang w:eastAsia="es-ES"/>
+        </w:rPr>
+        <w:drawing>
+          <wp:anchor distT="0" distB="0" distL="114300" distR="114300" simplePos="0" relativeHeight="251686912" behindDoc="1" locked="0" layoutInCell="1" allowOverlap="1" wp14:anchorId="138C301B" wp14:editId="041E3A74">
+            <wp:simplePos x="0" y="0"/>
+            <wp:positionH relativeFrom="margin">
+              <wp:align>right</wp:align>
+            </wp:positionH>
+            <wp:positionV relativeFrom="paragraph">
+              <wp:posOffset>12065</wp:posOffset>
+            </wp:positionV>
+            <wp:extent cx="1155700" cy="1959610"/>
+            <wp:effectExtent l="0" t="0" r="6350" b="2540"/>
+            <wp:wrapTight wrapText="bothSides">
+              <wp:wrapPolygon edited="0">
+                <wp:start x="0" y="0"/>
+                <wp:lineTo x="0" y="21418"/>
+                <wp:lineTo x="21363" y="21418"/>
+                <wp:lineTo x="21363" y="0"/>
+                <wp:lineTo x="0" y="0"/>
+              </wp:wrapPolygon>
+            </wp:wrapTight>
+            <wp:docPr id="22" name="Imagen 22" descr="C:\Users\yuri\Desktop\Screenshot_2015-07-30-17-57-01.png"/>
+            <wp:cNvGraphicFramePr>
+              <a:graphicFrameLocks xmlns:a="http://schemas.openxmlformats.org/drawingml/2006/main" noChangeAspect="1"/>
+            </wp:cNvGraphicFramePr>
+            <a:graphic xmlns:a="http://schemas.openxmlformats.org/drawingml/2006/main">
+              <a:graphicData uri="http://schemas.openxmlformats.org/drawingml/2006/picture">
+                <pic:pic xmlns:pic="http://schemas.openxmlformats.org/drawingml/2006/picture">
+                  <pic:nvPicPr>
+                    <pic:cNvPr id="0" name="Picture 7" descr="C:\Users\yuri\Desktop\Screenshot_2015-07-30-17-57-01.png"/>
+                    <pic:cNvPicPr>
+                      <a:picLocks noChangeAspect="1" noChangeArrowheads="1"/>
+                    </pic:cNvPicPr>
+                  </pic:nvPicPr>
+                  <pic:blipFill>
+                    <a:blip r:embed="rId15" cstate="print">
+                      <a:extLst>
+                        <a:ext uri="{28A0092B-C50C-407E-A947-70E740481C1C}">
+                          <a14:useLocalDpi xmlns:a14="http://schemas.microsoft.com/office/drawing/2010/main" val="0"/>
+                        </a:ext>
+                      </a:extLst>
+                    </a:blip>
+                    <a:srcRect/>
+                    <a:stretch>
+                      <a:fillRect/>
+                    </a:stretch>
+                  </pic:blipFill>
+                  <pic:spPr bwMode="auto">
+                    <a:xfrm>
+                      <a:off x="0" y="0"/>
+                      <a:ext cx="1155700" cy="1959610"/>
+                    </a:xfrm>
+                    <a:prstGeom prst="rect">
+                      <a:avLst/>
+                    </a:prstGeom>
+                    <a:noFill/>
+                    <a:ln>
+                      <a:noFill/>
+                    </a:ln>
+                  </pic:spPr>
+                </pic:pic>
+              </a:graphicData>
+            </a:graphic>
+            <wp14:sizeRelH relativeFrom="page">
+              <wp14:pctWidth>0</wp14:pctWidth>
+            </wp14:sizeRelH>
+            <wp14:sizeRelV relativeFrom="page">
+              <wp14:pctHeight>0</wp14:pctHeight>
+            </wp14:sizeRelV>
+          </wp:anchor>
+        </w:drawing>
+      </w:r>
+    </w:p>
+    <w:p>
+      <w:pPr>
+        <w:tabs>
+          <w:tab w:val="left" w:pos="3090"/>
+        </w:tabs>
+        <w:jc w:val="center"/>
+      </w:pPr>
+    </w:p>
+    <w:p>
+      <w:pPr>
+        <w:tabs>
+          <w:tab w:val="left" w:pos="3090"/>
+        </w:tabs>
+      </w:pPr>
+    </w:p>
+    <w:p>
+      <w:pPr>
+        <w:tabs>
+          <w:tab w:val="left" w:pos="3090"/>
+        </w:tabs>
+      </w:pPr>
+    </w:p>
+    <w:p>
+      <w:pPr>
+        <w:tabs>
+          <w:tab w:val="left" w:pos="3090"/>
+        </w:tabs>
+      </w:pPr>
+    </w:p>
+    <w:p>
+      <w:pPr>
+        <w:tabs>
+          <w:tab w:val="left" w:pos="3090"/>
+        </w:tabs>
+      </w:pPr>
+    </w:p>
+    <w:p>
+      <w:pPr>
+        <w:tabs>
+          <w:tab w:val="left" w:pos="3090"/>
+        </w:tabs>
+      </w:pPr>
+      <w:r>
+        <w:tab/>
+      </w:r>
+    </w:p>
+    <w:p>
+      <w:pPr>
+        <w:tabs>
+          <w:tab w:val="left" w:pos="3090"/>
+        </w:tabs>
+      </w:pPr>
+    </w:p>
+    <w:p>
+      <w:pPr>
+        <w:tabs>
+          <w:tab w:val="left" w:pos="3090"/>
+        </w:tabs>
+      </w:pPr>
+      <w:r>
+        <w:rPr>
+          <w:noProof/>
+          <w:lang w:eastAsia="es-ES"/>
+        </w:rPr>
+        <w:drawing>
+          <wp:anchor distT="0" distB="0" distL="114300" distR="114300" simplePos="0" relativeHeight="251683840" behindDoc="1" locked="0" layoutInCell="1" allowOverlap="1" wp14:anchorId="63E71381" wp14:editId="32E42BF5">
+            <wp:simplePos x="0" y="0"/>
+            <wp:positionH relativeFrom="column">
+              <wp:posOffset>2109937</wp:posOffset>
+            </wp:positionH>
+            <wp:positionV relativeFrom="paragraph">
+              <wp:posOffset>9513</wp:posOffset>
+            </wp:positionV>
+            <wp:extent cx="1716405" cy="758825"/>
+            <wp:effectExtent l="0" t="0" r="0" b="3175"/>
+            <wp:wrapTight wrapText="bothSides">
+              <wp:wrapPolygon edited="0">
+                <wp:start x="0" y="0"/>
+                <wp:lineTo x="0" y="21148"/>
+                <wp:lineTo x="21336" y="21148"/>
+                <wp:lineTo x="21336" y="0"/>
+                <wp:lineTo x="0" y="0"/>
+              </wp:wrapPolygon>
+            </wp:wrapTight>
+            <wp:docPr id="13" name="Imagen 13" descr="http://www.gif-animados.net/gifs/rsig2.gif"/>
+            <wp:cNvGraphicFramePr>
+              <a:graphicFrameLocks xmlns:a="http://schemas.openxmlformats.org/drawingml/2006/main" noChangeAspect="1"/>
+            </wp:cNvGraphicFramePr>
+            <a:graphic xmlns:a="http://schemas.openxmlformats.org/drawingml/2006/main">
+              <a:graphicData uri="http://schemas.openxmlformats.org/drawingml/2006/picture">
+                <pic:pic xmlns:pic="http://schemas.openxmlformats.org/drawingml/2006/picture">
+                  <pic:nvPicPr>
+                    <pic:cNvPr id="0" name="Picture 3" descr="http://www.gif-animados.net/gifs/rsig2.gif"/>
+                    <pic:cNvPicPr>
+                      <a:picLocks noChangeAspect="1" noChangeArrowheads="1"/>
+                    </pic:cNvPicPr>
+                  </pic:nvPicPr>
+                  <pic:blipFill>
+                    <a:blip r:embed="rId16">
+                      <a:extLst>
+                        <a:ext uri="{28A0092B-C50C-407E-A947-70E740481C1C}">
+                          <a14:useLocalDpi xmlns:a14="http://schemas.microsoft.com/office/drawing/2010/main" val="0"/>
+                        </a:ext>
+                      </a:extLst>
+                    </a:blip>
+                    <a:srcRect/>
+                    <a:stretch>
+                      <a:fillRect/>
+                    </a:stretch>
+                  </pic:blipFill>
+                  <pic:spPr bwMode="auto">
+                    <a:xfrm>
+                      <a:off x="0" y="0"/>
+                      <a:ext cx="1716405" cy="758825"/>
+                    </a:xfrm>
+                    <a:prstGeom prst="rect">
+                      <a:avLst/>
+                    </a:prstGeom>
+                    <a:noFill/>
+                    <a:ln>
+                      <a:noFill/>
+                    </a:ln>
+                  </pic:spPr>
+                </pic:pic>
+              </a:graphicData>
+            </a:graphic>
+            <wp14:sizeRelH relativeFrom="page">
+              <wp14:pctWidth>0</wp14:pctWidth>
+            </wp14:sizeRelH>
+            <wp14:sizeRelV relativeFrom="page">
+              <wp14:pctHeight>0</wp14:pctHeight>
+            </wp14:sizeRelV>
+          </wp:anchor>
+        </w:drawing>
+      </w:r>
+    </w:p>
+    <w:p>
+      <w:pPr>
+        <w:tabs>
+          <w:tab w:val="left" w:pos="3090"/>
+        </w:tabs>
+      </w:pPr>
+    </w:p>
+    <w:p>
+      <w:pPr>
+        <w:tabs>
+          <w:tab w:val="left" w:pos="3090"/>
+        </w:tabs>
+      </w:pPr>
+    </w:p>
+    <w:p>
+      <w:pPr>
+        <w:tabs>
+          <w:tab w:val="left" w:pos="3090"/>
+        </w:tabs>
+      </w:pPr>
+      <w:r>
+        <w:tab/>
+      </w:r>
+      <w:r>
+        <w:rPr>
+          <w:color w:val="002060"/>
+        </w:rPr>
+        <w:t>Seguida mente pasamos al módulo recetas</w:t>
+      </w:r>
+      <w:r>
+        <w:rPr>
+          <w:color w:val="002060"/>
+        </w:rPr>
+        <w:t xml:space="preserve">  </w:t>
+      </w:r>
+      <w:r>
+        <w:rPr>
+          <w:color w:val="002060"/>
+        </w:rPr>
+        <w:t xml:space="preserve"> </w:t>
+      </w:r>
+    </w:p>
+    <w:p>
+      <w:pPr>
+        <w:tabs>
+          <w:tab w:val="left" w:pos="3090"/>
+        </w:tabs>
+        <w:rPr>
+          <w:color w:val="002060"/>
+        </w:rPr>
+      </w:pPr>
+      <w:r>
+        <w:tab/>
+      </w:r>
+      <w:r>
+        <w:rPr>
+          <w:color w:val="002060"/>
+        </w:rPr>
+        <w:t xml:space="preserve">En el cual podremos  es coger de la lista </w:t>
+      </w:r>
+      <w:r>
+        <w:rPr>
+          <w:color w:val="002060"/>
+        </w:rPr>
+        <w:tab/>
+        <w:t xml:space="preserve">      </w:t>
+      </w:r>
+    </w:p>
+    <w:p>
+      <w:pPr>
+        <w:tabs>
+          <w:tab w:val="left" w:pos="3546"/>
+        </w:tabs>
+        <w:rPr>
+          <w:color w:val="002060"/>
+        </w:rPr>
+      </w:pPr>
+      <w:r>
+        <w:rPr>
+          <w:color w:val="002060"/>
+        </w:rPr>
+        <w:tab/>
+        <w:t xml:space="preserve">La </w:t>
+      </w:r>
+      <w:r>
+        <w:rPr>
+          <w:color w:val="002060"/>
+        </w:rPr>
+        <w:t>receta que querremos.</w:t>
+      </w:r>
+    </w:p>
+    <w:p>
+      <w:pPr>
+        <w:tabs>
+          <w:tab w:val="left" w:pos="3546"/>
+        </w:tabs>
+        <w:rPr>
+          <w:color w:val="002060"/>
+        </w:rPr>
+      </w:pPr>
+      <w:r>
+        <w:rPr>
+          <w:noProof/>
+          <w:color w:val="002060"/>
+          <w:lang w:eastAsia="es-ES"/>
+        </w:rPr>
+        <w:drawing>
+          <wp:anchor distT="0" distB="0" distL="114300" distR="114300" simplePos="0" relativeHeight="251684864" behindDoc="1" locked="0" layoutInCell="1" allowOverlap="1" wp14:anchorId="6C2E4A8B" wp14:editId="46EEA504">
+            <wp:simplePos x="0" y="0"/>
+            <wp:positionH relativeFrom="column">
+              <wp:posOffset>2628193</wp:posOffset>
+            </wp:positionH>
+            <wp:positionV relativeFrom="paragraph">
+              <wp:posOffset>13347</wp:posOffset>
+            </wp:positionV>
+            <wp:extent cx="965835" cy="939165"/>
+            <wp:effectExtent l="0" t="0" r="5715" b="0"/>
+            <wp:wrapTight wrapText="bothSides">
+              <wp:wrapPolygon edited="0">
+                <wp:start x="2130" y="0"/>
+                <wp:lineTo x="0" y="2191"/>
+                <wp:lineTo x="0" y="19278"/>
+                <wp:lineTo x="2556" y="21030"/>
+                <wp:lineTo x="18746" y="21030"/>
+                <wp:lineTo x="21302" y="19278"/>
+                <wp:lineTo x="21302" y="2191"/>
+                <wp:lineTo x="19172" y="0"/>
+                <wp:lineTo x="2130" y="0"/>
+              </wp:wrapPolygon>
+            </wp:wrapTight>
+            <wp:docPr id="20" name="Imagen 20" descr="C:\Users\yuri\Desktop\BOTONES\receta.png"/>
+            <wp:cNvGraphicFramePr>
+              <a:graphicFrameLocks xmlns:a="http://schemas.openxmlformats.org/drawingml/2006/main" noChangeAspect="1"/>
+            </wp:cNvGraphicFramePr>
+            <a:graphic xmlns:a="http://schemas.openxmlformats.org/drawingml/2006/main">
+              <a:graphicData uri="http://schemas.openxmlformats.org/drawingml/2006/picture">
+                <pic:pic xmlns:pic="http://schemas.openxmlformats.org/drawingml/2006/picture">
+                  <pic:nvPicPr>
+                    <pic:cNvPr id="0" name="Picture 5" descr="C:\Users\yuri\Desktop\BOTONES\receta.png"/>
+                    <pic:cNvPicPr>
+                      <a:picLocks noChangeAspect="1" noChangeArrowheads="1"/>
+                    </pic:cNvPicPr>
+                  </pic:nvPicPr>
+                  <pic:blipFill>
+                    <a:blip r:embed="rId17">
+                      <a:extLst>
+                        <a:ext uri="{28A0092B-C50C-407E-A947-70E740481C1C}">
+                          <a14:useLocalDpi xmlns:a14="http://schemas.microsoft.com/office/drawing/2010/main" val="0"/>
+                        </a:ext>
+                      </a:extLst>
+                    </a:blip>
+                    <a:srcRect/>
+                    <a:stretch>
+                      <a:fillRect/>
+                    </a:stretch>
+                  </pic:blipFill>
+                  <pic:spPr bwMode="auto">
+                    <a:xfrm>
+                      <a:off x="0" y="0"/>
+                      <a:ext cx="965835" cy="939165"/>
+                    </a:xfrm>
+                    <a:prstGeom prst="rect">
+                      <a:avLst/>
+                    </a:prstGeom>
+                    <a:noFill/>
+                    <a:ln>
+                      <a:noFill/>
+                    </a:ln>
+                  </pic:spPr>
+                </pic:pic>
+              </a:graphicData>
+            </a:graphic>
+            <wp14:sizeRelH relativeFrom="page">
+              <wp14:pctWidth>0</wp14:pctWidth>
+            </wp14:sizeRelH>
+            <wp14:sizeRelV relativeFrom="page">
+              <wp14:pctHeight>0</wp14:pctHeight>
+            </wp14:sizeRelV>
+          </wp:anchor>
+        </w:drawing>
+      </w:r>
+      <w:r>
+        <w:rPr>
+          <w:color w:val="002060"/>
+        </w:rPr>
+        <w:tab/>
+      </w:r>
+    </w:p>
+    <w:p>
+      <w:pPr>
+        <w:tabs>
+          <w:tab w:val="left" w:pos="3090"/>
+        </w:tabs>
+      </w:pPr>
+    </w:p>
+    <w:p>
+      <w:pPr>
+        <w:tabs>
+          <w:tab w:val="left" w:pos="3090"/>
+        </w:tabs>
+      </w:pPr>
+    </w:p>
+    <w:p>
+      <w:pPr>
+        <w:tabs>
+          <w:tab w:val="left" w:pos="3090"/>
+        </w:tabs>
+      </w:pPr>
+    </w:p>
+    <w:p>
+      <w:pPr>
+        <w:tabs>
+          <w:tab w:val="left" w:pos="3090"/>
+        </w:tabs>
+      </w:pPr>
+    </w:p>
+    <w:p>
+      <w:pPr>
+        <w:tabs>
+          <w:tab w:val="left" w:pos="3090"/>
+        </w:tabs>
+      </w:pPr>
+    </w:p>
+    <w:p>
+      <w:pPr>
+        <w:tabs>
+          <w:tab w:val="left" w:pos="3090"/>
+        </w:tabs>
+      </w:pPr>
+    </w:p>
+    <w:p>
+      <w:pPr>
+        <w:tabs>
+          <w:tab w:val="left" w:pos="3090"/>
+        </w:tabs>
+      </w:pPr>
+    </w:p>
+    <w:p>
+      <w:pPr>
+        <w:tabs>
+          <w:tab w:val="left" w:pos="3090"/>
+        </w:tabs>
+      </w:pPr>
+    </w:p>
+    <w:p>
+      <w:pPr>
+        <w:tabs>
+          <w:tab w:val="left" w:pos="3090"/>
+        </w:tabs>
+      </w:pPr>
+    </w:p>
+    <w:p>
+      <w:pPr>
+        <w:tabs>
+          <w:tab w:val="left" w:pos="3090"/>
+        </w:tabs>
+      </w:pPr>
+    </w:p>
+    <w:p>
+      <w:pPr>
+        <w:tabs>
+          <w:tab w:val="left" w:pos="3090"/>
+        </w:tabs>
+      </w:pPr>
+    </w:p>
+    <w:p>
+      <w:pPr>
+        <w:tabs>
+          <w:tab w:val="left" w:pos="3090"/>
+        </w:tabs>
+      </w:pPr>
+    </w:p>
+    <w:p>
+      <w:pPr>
+        <w:tabs>
+          <w:tab w:val="left" w:pos="3090"/>
+        </w:tabs>
+        <w:rPr>
+          <w:color w:val="002060"/>
+        </w:rPr>
+      </w:pPr>
+      <w:r>
+        <w:tab/>
+      </w:r>
+      <w:r>
+        <w:rPr>
+          <w:color w:val="002060"/>
+        </w:rPr>
+        <w:t>Al presionar el icono receta nos mostrara la siguiente</w:t>
+      </w:r>
+      <w:r>
+        <w:rPr>
+          <w:color w:val="002060"/>
+        </w:rPr>
+        <w:tab/>
+      </w:r>
+    </w:p>
+    <w:p>
+      <w:pPr>
+        <w:tabs>
+          <w:tab w:val="left" w:pos="3090"/>
+        </w:tabs>
+        <w:jc w:val="center"/>
+        <w:rPr>
+          <w:color w:val="002060"/>
+        </w:rPr>
+      </w:pPr>
+      <w:r>
+        <w:rPr>
+          <w:color w:val="002060"/>
+        </w:rPr>
+        <w:t xml:space="preserve">                                                  Portada</w:t>
+      </w:r>
+      <w:r>
+        <w:rPr>
+          <w:color w:val="002060"/>
+        </w:rPr>
+        <w:t xml:space="preserve">. </w:t>
+      </w:r>
+    </w:p>
+    <w:p>
+      <w:pPr>
+        <w:tabs>
+          <w:tab w:val="left" w:pos="5094"/>
+        </w:tabs>
+      </w:pPr>
+      <w:r>
+        <w:rPr>
+          <w:noProof/>
+          <w:lang w:eastAsia="es-ES"/>
+        </w:rPr>
+        <w:drawing>
+          <wp:anchor distT="0" distB="0" distL="114300" distR="114300" simplePos="0" relativeHeight="251688960" behindDoc="1" locked="0" layoutInCell="1" allowOverlap="1" wp14:anchorId="3D4603EF" wp14:editId="4211CCAE">
+            <wp:simplePos x="0" y="0"/>
+            <wp:positionH relativeFrom="margin">
+              <wp:posOffset>2283832</wp:posOffset>
+            </wp:positionH>
+            <wp:positionV relativeFrom="paragraph">
+              <wp:posOffset>50560</wp:posOffset>
+            </wp:positionV>
+            <wp:extent cx="2242820" cy="2984500"/>
+            <wp:effectExtent l="0" t="0" r="5080" b="6350"/>
+            <wp:wrapTight wrapText="bothSides">
+              <wp:wrapPolygon edited="0">
+                <wp:start x="0" y="0"/>
+                <wp:lineTo x="0" y="21508"/>
+                <wp:lineTo x="21465" y="21508"/>
+                <wp:lineTo x="21465" y="0"/>
+                <wp:lineTo x="0" y="0"/>
+              </wp:wrapPolygon>
+            </wp:wrapTight>
+            <wp:docPr id="24" name="Imagen 24" descr="C:\Users\yuri\Desktop\Screenshot_2015-07-30-21-56-13.png"/>
+            <wp:cNvGraphicFramePr>
+              <a:graphicFrameLocks xmlns:a="http://schemas.openxmlformats.org/drawingml/2006/main" noChangeAspect="1"/>
+            </wp:cNvGraphicFramePr>
+            <a:graphic xmlns:a="http://schemas.openxmlformats.org/drawingml/2006/main">
+              <a:graphicData uri="http://schemas.openxmlformats.org/drawingml/2006/picture">
+                <pic:pic xmlns:pic="http://schemas.openxmlformats.org/drawingml/2006/picture">
+                  <pic:nvPicPr>
+                    <pic:cNvPr id="0" name="Picture 9" descr="C:\Users\yuri\Desktop\Screenshot_2015-07-30-21-56-13.png"/>
+                    <pic:cNvPicPr>
+                      <a:picLocks noChangeAspect="1" noChangeArrowheads="1"/>
+                    </pic:cNvPicPr>
+                  </pic:nvPicPr>
+                  <pic:blipFill>
+                    <a:blip r:embed="rId18" cstate="print">
+                      <a:extLst>
+                        <a:ext uri="{28A0092B-C50C-407E-A947-70E740481C1C}">
+                          <a14:useLocalDpi xmlns:a14="http://schemas.microsoft.com/office/drawing/2010/main" val="0"/>
+                        </a:ext>
+                      </a:extLst>
+                    </a:blip>
+                    <a:srcRect/>
+                    <a:stretch>
+                      <a:fillRect/>
+                    </a:stretch>
+                  </pic:blipFill>
+                  <pic:spPr bwMode="auto">
+                    <a:xfrm>
+                      <a:off x="0" y="0"/>
+                      <a:ext cx="2242820" cy="2984500"/>
+                    </a:xfrm>
+                    <a:prstGeom prst="rect">
+                      <a:avLst/>
+                    </a:prstGeom>
+                    <a:noFill/>
+                    <a:ln>
+                      <a:noFill/>
+                    </a:ln>
+                  </pic:spPr>
+                </pic:pic>
+              </a:graphicData>
+            </a:graphic>
+            <wp14:sizeRelH relativeFrom="page">
+              <wp14:pctWidth>0</wp14:pctWidth>
+            </wp14:sizeRelH>
+            <wp14:sizeRelV relativeFrom="page">
+              <wp14:pctHeight>0</wp14:pctHeight>
+            </wp14:sizeRelV>
+          </wp:anchor>
+        </w:drawing>
+      </w:r>
+      <w:r>
+        <w:tab/>
+      </w:r>
+    </w:p>
+    <w:p>
+      <w:pPr>
+        <w:tabs>
+          <w:tab w:val="left" w:pos="3090"/>
+        </w:tabs>
+      </w:pPr>
+    </w:p>
+    <w:p>
+      <w:pPr>
+        <w:tabs>
+          <w:tab w:val="left" w:pos="3090"/>
+        </w:tabs>
+      </w:pPr>
+    </w:p>
+    <w:p>
+      <w:pPr>
+        <w:tabs>
+          <w:tab w:val="left" w:pos="3090"/>
+        </w:tabs>
+      </w:pPr>
+    </w:p>
+    <w:p>
+      <w:pPr>
+        <w:tabs>
+          <w:tab w:val="left" w:pos="3090"/>
+        </w:tabs>
+      </w:pPr>
+    </w:p>
+    <w:p>
+      <w:pPr>
+        <w:tabs>
+          <w:tab w:val="left" w:pos="3090"/>
+        </w:tabs>
+      </w:pPr>
+    </w:p>
+    <w:p>
+      <w:pPr>
+        <w:tabs>
+          <w:tab w:val="left" w:pos="3090"/>
+        </w:tabs>
+      </w:pPr>
+    </w:p>
+    <w:p>
+      <w:pPr>
+        <w:tabs>
+          <w:tab w:val="left" w:pos="3090"/>
+        </w:tabs>
+      </w:pPr>
+    </w:p>
+    <w:p>
+      <w:pPr>
+        <w:tabs>
+          <w:tab w:val="left" w:pos="3090"/>
+        </w:tabs>
+      </w:pPr>
+    </w:p>
+    <w:p>
+      <w:pPr>
+        <w:tabs>
+          <w:tab w:val="left" w:pos="3090"/>
+        </w:tabs>
+      </w:pPr>
+    </w:p>
+    <w:p>
+      <w:pPr>
+        <w:tabs>
+          <w:tab w:val="left" w:pos="3090"/>
+        </w:tabs>
+      </w:pPr>
+    </w:p>
+    <w:p>
+      <w:pPr>
+        <w:tabs>
+          <w:tab w:val="left" w:pos="3090"/>
+        </w:tabs>
+      </w:pPr>
+    </w:p>
+    <w:p>
+      <w:pPr>
+        <w:tabs>
+          <w:tab w:val="left" w:pos="3090"/>
+        </w:tabs>
+      </w:pPr>
+      <w:r>
+        <w:tab/>
+        <w:t xml:space="preserve">Luego escogeremos la receta que queramos y nos mostrara </w:t>
+      </w:r>
+      <w:r>
+        <w:tab/>
+      </w:r>
+    </w:p>
+    <w:p>
+      <w:pPr>
+        <w:tabs>
+          <w:tab w:val="left" w:pos="3090"/>
+        </w:tabs>
+      </w:pPr>
+      <w:r>
+        <w:tab/>
+        <w:t xml:space="preserve">Los ingredientes y la preparación. </w:t>
+      </w:r>
+    </w:p>
+    <w:p>
+      <w:pPr>
+        <w:tabs>
+          <w:tab w:val="left" w:pos="3090"/>
+        </w:tabs>
+      </w:pPr>
+      <w:r>
+        <w:rPr>
+          <w:noProof/>
+          <w:lang w:eastAsia="es-ES"/>
+        </w:rPr>
+        <w:drawing>
+          <wp:anchor distT="0" distB="0" distL="114300" distR="114300" simplePos="0" relativeHeight="251691008" behindDoc="1" locked="0" layoutInCell="1" allowOverlap="1" wp14:anchorId="31BB423A" wp14:editId="77E887F1">
+            <wp:simplePos x="0" y="0"/>
+            <wp:positionH relativeFrom="margin">
+              <wp:posOffset>4147473</wp:posOffset>
+            </wp:positionH>
+            <wp:positionV relativeFrom="paragraph">
+              <wp:posOffset>106644</wp:posOffset>
+            </wp:positionV>
+            <wp:extent cx="1725271" cy="1540441"/>
+            <wp:effectExtent l="0" t="0" r="8890" b="3175"/>
+            <wp:wrapTight wrapText="bothSides">
+              <wp:wrapPolygon edited="0">
+                <wp:start x="0" y="0"/>
+                <wp:lineTo x="0" y="21377"/>
+                <wp:lineTo x="21473" y="21377"/>
+                <wp:lineTo x="21473" y="0"/>
+                <wp:lineTo x="0" y="0"/>
+              </wp:wrapPolygon>
+            </wp:wrapTight>
+            <wp:docPr id="27" name="Imagen 27" descr="C:\Users\yuri\Desktop\dddddddddddddddd\preparacion AP.png"/>
+            <wp:cNvGraphicFramePr>
+              <a:graphicFrameLocks xmlns:a="http://schemas.openxmlformats.org/drawingml/2006/main" noChangeAspect="1"/>
+            </wp:cNvGraphicFramePr>
+            <a:graphic xmlns:a="http://schemas.openxmlformats.org/drawingml/2006/main">
+              <a:graphicData uri="http://schemas.openxmlformats.org/drawingml/2006/picture">
+                <pic:pic xmlns:pic="http://schemas.openxmlformats.org/drawingml/2006/picture">
+                  <pic:nvPicPr>
+                    <pic:cNvPr id="0" name="Picture 11" descr="C:\Users\yuri\Desktop\dddddddddddddddd\preparacion AP.png"/>
+                    <pic:cNvPicPr>
+                      <a:picLocks noChangeAspect="1" noChangeArrowheads="1"/>
+                    </pic:cNvPicPr>
+                  </pic:nvPicPr>
+                  <pic:blipFill>
+                    <a:blip r:embed="rId19" cstate="print">
+                      <a:extLst>
+                        <a:ext uri="{28A0092B-C50C-407E-A947-70E740481C1C}">
+                          <a14:useLocalDpi xmlns:a14="http://schemas.microsoft.com/office/drawing/2010/main" val="0"/>
+                        </a:ext>
+                      </a:extLst>
+                    </a:blip>
+                    <a:srcRect/>
+                    <a:stretch>
+                      <a:fillRect/>
+                    </a:stretch>
+                  </pic:blipFill>
+                  <pic:spPr bwMode="auto">
+                    <a:xfrm>
+                      <a:off x="0" y="0"/>
+                      <a:ext cx="1725723" cy="1540844"/>
+                    </a:xfrm>
+                    <a:prstGeom prst="rect">
+                      <a:avLst/>
+                    </a:prstGeom>
+                    <a:noFill/>
+                    <a:ln>
+                      <a:noFill/>
+                    </a:ln>
+                  </pic:spPr>
+                </pic:pic>
+              </a:graphicData>
+            </a:graphic>
+            <wp14:sizeRelH relativeFrom="page">
+              <wp14:pctWidth>0</wp14:pctWidth>
+            </wp14:sizeRelH>
+            <wp14:sizeRelV relativeFrom="page">
+              <wp14:pctHeight>0</wp14:pctHeight>
+            </wp14:sizeRelV>
+          </wp:anchor>
+        </w:drawing>
+      </w:r>
+      <w:r>
+        <w:rPr>
+          <w:noProof/>
+          <w:lang w:eastAsia="es-ES"/>
+        </w:rPr>
+        <w:drawing>
+          <wp:anchor distT="0" distB="0" distL="114300" distR="114300" simplePos="0" relativeHeight="251689984" behindDoc="1" locked="0" layoutInCell="1" allowOverlap="1" wp14:anchorId="3F5D27BD" wp14:editId="73CA51BB">
+            <wp:simplePos x="0" y="0"/>
+            <wp:positionH relativeFrom="margin">
+              <wp:posOffset>793534</wp:posOffset>
+            </wp:positionH>
+            <wp:positionV relativeFrom="paragraph">
+              <wp:posOffset>122747</wp:posOffset>
+            </wp:positionV>
+            <wp:extent cx="1759585" cy="1570990"/>
+            <wp:effectExtent l="0" t="0" r="0" b="0"/>
+            <wp:wrapTight wrapText="bothSides">
+              <wp:wrapPolygon edited="0">
+                <wp:start x="0" y="0"/>
+                <wp:lineTo x="0" y="21216"/>
+                <wp:lineTo x="21280" y="21216"/>
+                <wp:lineTo x="21280" y="0"/>
+                <wp:lineTo x="0" y="0"/>
+              </wp:wrapPolygon>
+            </wp:wrapTight>
+            <wp:docPr id="25" name="Imagen 25" descr="C:\Users\yuri\Desktop\dddddddddddddddd\ingredientes AP.png"/>
+            <wp:cNvGraphicFramePr>
+              <a:graphicFrameLocks xmlns:a="http://schemas.openxmlformats.org/drawingml/2006/main" noChangeAspect="1"/>
+            </wp:cNvGraphicFramePr>
+            <a:graphic xmlns:a="http://schemas.openxmlformats.org/drawingml/2006/main">
+              <a:graphicData uri="http://schemas.openxmlformats.org/drawingml/2006/picture">
+                <pic:pic xmlns:pic="http://schemas.openxmlformats.org/drawingml/2006/picture">
+                  <pic:nvPicPr>
+                    <pic:cNvPr id="0" name="Picture 10" descr="C:\Users\yuri\Desktop\dddddddddddddddd\ingredientes AP.png"/>
+                    <pic:cNvPicPr>
+                      <a:picLocks noChangeAspect="1" noChangeArrowheads="1"/>
+                    </pic:cNvPicPr>
+                  </pic:nvPicPr>
+                  <pic:blipFill>
+                    <a:blip r:embed="rId20" cstate="print">
+                      <a:extLst>
+                        <a:ext uri="{28A0092B-C50C-407E-A947-70E740481C1C}">
+                          <a14:useLocalDpi xmlns:a14="http://schemas.microsoft.com/office/drawing/2010/main" val="0"/>
+                        </a:ext>
+                      </a:extLst>
+                    </a:blip>
+                    <a:srcRect/>
+                    <a:stretch>
+                      <a:fillRect/>
+                    </a:stretch>
+                  </pic:blipFill>
+                  <pic:spPr bwMode="auto">
+                    <a:xfrm>
+                      <a:off x="0" y="0"/>
+                      <a:ext cx="1759585" cy="1570990"/>
+                    </a:xfrm>
+                    <a:prstGeom prst="rect">
+                      <a:avLst/>
+                    </a:prstGeom>
+                    <a:noFill/>
+                    <a:ln>
+                      <a:noFill/>
+                    </a:ln>
+                  </pic:spPr>
+                </pic:pic>
+              </a:graphicData>
+            </a:graphic>
+            <wp14:sizeRelH relativeFrom="page">
+              <wp14:pctWidth>0</wp14:pctWidth>
+            </wp14:sizeRelH>
+            <wp14:sizeRelV relativeFrom="page">
+              <wp14:pctHeight>0</wp14:pctHeight>
+            </wp14:sizeRelV>
+          </wp:anchor>
+        </w:drawing>
+      </w:r>
+    </w:p>
+    <w:p>
+      <w:pPr>
+        <w:tabs>
+          <w:tab w:val="left" w:pos="3090"/>
+        </w:tabs>
+      </w:pPr>
+    </w:p>
+    <w:p>
+      <w:pPr>
+        <w:tabs>
+          <w:tab w:val="left" w:pos="3090"/>
+        </w:tabs>
+      </w:pPr>
+    </w:p>
+    <w:p>
+      <w:pPr>
+        <w:tabs>
+          <w:tab w:val="left" w:pos="3090"/>
+        </w:tabs>
+      </w:pPr>
+    </w:p>
+    <w:p>
+      <w:pPr>
+        <w:tabs>
+          <w:tab w:val="left" w:pos="3090"/>
+        </w:tabs>
+      </w:pPr>
+    </w:p>
+    <w:p>
+      <w:pPr>
+        <w:tabs>
+          <w:tab w:val="left" w:pos="3090"/>
+        </w:tabs>
+      </w:pPr>
+    </w:p>
+    <w:p>
+      <w:pPr>
+        <w:tabs>
+          <w:tab w:val="left" w:pos="3090"/>
+        </w:tabs>
+      </w:pPr>
+    </w:p>
+    <w:p>
+      <w:pPr>
+        <w:tabs>
+          <w:tab w:val="left" w:pos="3090"/>
+        </w:tabs>
+      </w:pPr>
+    </w:p>
+    <w:p>
+      <w:pPr>
+        <w:tabs>
+          <w:tab w:val="left" w:pos="3090"/>
+        </w:tabs>
+      </w:pPr>
+    </w:p>
+    <w:p>
+      <w:pPr>
+        <w:tabs>
+          <w:tab w:val="left" w:pos="3090"/>
+        </w:tabs>
+      </w:pPr>
+    </w:p>
+    <w:p>
+      <w:pPr>
+        <w:tabs>
+          <w:tab w:val="left" w:pos="3090"/>
+        </w:tabs>
+      </w:pPr>
+    </w:p>
+    <w:p>
+      <w:pPr>
+        <w:tabs>
+          <w:tab w:val="left" w:pos="3090"/>
+        </w:tabs>
+      </w:pPr>
+    </w:p>
+    <w:p>
+      <w:pPr>
+        <w:tabs>
+          <w:tab w:val="left" w:pos="3090"/>
+        </w:tabs>
+      </w:pPr>
+    </w:p>
+    <w:p>
+      <w:pPr>
+        <w:tabs>
+          <w:tab w:val="left" w:pos="3090"/>
+        </w:tabs>
+      </w:pPr>
+    </w:p>
+    <w:p>
+      <w:pPr>
+        <w:tabs>
+          <w:tab w:val="left" w:pos="3090"/>
+        </w:tabs>
+      </w:pPr>
+    </w:p>
+    <w:p>
+      <w:pPr>
+        <w:tabs>
+          <w:tab w:val="left" w:pos="3090"/>
+        </w:tabs>
+      </w:pPr>
+      <w:r>
+        <w:rPr>
+          <w:noProof/>
+          <w:lang w:eastAsia="es-ES"/>
+        </w:rPr>
+        <w:drawing>
+          <wp:anchor distT="0" distB="0" distL="114300" distR="114300" simplePos="0" relativeHeight="251693056" behindDoc="1" locked="0" layoutInCell="1" allowOverlap="1" wp14:anchorId="23C0EF21" wp14:editId="3BA28BDF">
+            <wp:simplePos x="0" y="0"/>
+            <wp:positionH relativeFrom="column">
+              <wp:posOffset>5000888</wp:posOffset>
+            </wp:positionH>
+            <wp:positionV relativeFrom="paragraph">
+              <wp:posOffset>9441</wp:posOffset>
+            </wp:positionV>
+            <wp:extent cx="982980" cy="955675"/>
+            <wp:effectExtent l="0" t="0" r="7620" b="0"/>
+            <wp:wrapTight wrapText="bothSides">
+              <wp:wrapPolygon edited="0">
+                <wp:start x="2512" y="0"/>
+                <wp:lineTo x="0" y="1722"/>
+                <wp:lineTo x="0" y="18945"/>
+                <wp:lineTo x="1674" y="20667"/>
+                <wp:lineTo x="2512" y="21098"/>
+                <wp:lineTo x="19256" y="21098"/>
+                <wp:lineTo x="21349" y="18945"/>
+                <wp:lineTo x="21349" y="2153"/>
+                <wp:lineTo x="19256" y="0"/>
+                <wp:lineTo x="2512" y="0"/>
+              </wp:wrapPolygon>
+            </wp:wrapTight>
+            <wp:docPr id="29" name="Imagen 29" descr="C:\Users\yuri\Desktop\BOTONES\video.png"/>
+            <wp:cNvGraphicFramePr>
+              <a:graphicFrameLocks xmlns:a="http://schemas.openxmlformats.org/drawingml/2006/main" noChangeAspect="1"/>
+            </wp:cNvGraphicFramePr>
+            <a:graphic xmlns:a="http://schemas.openxmlformats.org/drawingml/2006/main">
+              <a:graphicData uri="http://schemas.openxmlformats.org/drawingml/2006/picture">
+                <pic:pic xmlns:pic="http://schemas.openxmlformats.org/drawingml/2006/picture">
+                  <pic:nvPicPr>
+                    <pic:cNvPr id="0" name="Picture 13" descr="C:\Users\yuri\Desktop\BOTONES\video.png"/>
+                    <pic:cNvPicPr>
+                      <a:picLocks noChangeAspect="1" noChangeArrowheads="1"/>
+                    </pic:cNvPicPr>
+                  </pic:nvPicPr>
+                  <pic:blipFill>
+                    <a:blip r:embed="rId21" cstate="print">
+                      <a:extLst>
+                        <a:ext uri="{28A0092B-C50C-407E-A947-70E740481C1C}">
+                          <a14:useLocalDpi xmlns:a14="http://schemas.microsoft.com/office/drawing/2010/main" val="0"/>
+                        </a:ext>
+                      </a:extLst>
+                    </a:blip>
+                    <a:srcRect/>
+                    <a:stretch>
+                      <a:fillRect/>
+                    </a:stretch>
+                  </pic:blipFill>
+                  <pic:spPr bwMode="auto">
+                    <a:xfrm>
+                      <a:off x="0" y="0"/>
+                      <a:ext cx="982980" cy="955675"/>
+                    </a:xfrm>
+                    <a:prstGeom prst="rect">
+                      <a:avLst/>
+                    </a:prstGeom>
+                    <a:noFill/>
+                    <a:ln>
+                      <a:noFill/>
+                    </a:ln>
+                  </pic:spPr>
+                </pic:pic>
+              </a:graphicData>
+            </a:graphic>
+            <wp14:sizeRelH relativeFrom="page">
+              <wp14:pctWidth>0</wp14:pctWidth>
+            </wp14:sizeRelH>
+            <wp14:sizeRelV relativeFrom="page">
+              <wp14:pctHeight>0</wp14:pctHeight>
+            </wp14:sizeRelV>
+          </wp:anchor>
+        </w:drawing>
+      </w:r>
+    </w:p>
+    <w:p>
+      <w:pPr>
+        <w:tabs>
+          <w:tab w:val="left" w:pos="3090"/>
+        </w:tabs>
+      </w:pPr>
+      <w:r>
+        <w:rPr>
+          <w:color w:val="002060"/>
+        </w:rPr>
+        <w:tab/>
+      </w:r>
+      <w:r>
+        <w:rPr>
+          <w:color w:val="002060"/>
+        </w:rPr>
+        <w:t>Seguida mente pasamos al módulo</w:t>
+      </w:r>
+      <w:r>
+        <w:rPr>
+          <w:color w:val="002060"/>
+        </w:rPr>
+        <w:t xml:space="preserve"> Videos</w:t>
+      </w:r>
+      <w:r>
+        <w:rPr>
+          <w:color w:val="002060"/>
+        </w:rPr>
+        <w:t xml:space="preserve">  </w:t>
+      </w:r>
+      <w:r>
+        <w:rPr>
+          <w:color w:val="002060"/>
+        </w:rPr>
+        <w:t xml:space="preserve"> </w:t>
+      </w:r>
+    </w:p>
+    <w:p>
+      <w:pPr>
+        <w:tabs>
+          <w:tab w:val="left" w:pos="3090"/>
+        </w:tabs>
+        <w:rPr>
+          <w:color w:val="002060"/>
+        </w:rPr>
+      </w:pPr>
+      <w:r>
+        <w:rPr>
+          <w:noProof/>
+          <w:color w:val="002060"/>
+          <w:lang w:eastAsia="es-ES"/>
+        </w:rPr>
+        <w:drawing>
+          <wp:anchor distT="0" distB="0" distL="114300" distR="114300" simplePos="0" relativeHeight="251692032" behindDoc="1" locked="0" layoutInCell="1" allowOverlap="1" wp14:anchorId="1B0D629D" wp14:editId="6B8CE3CB">
+            <wp:simplePos x="0" y="0"/>
+            <wp:positionH relativeFrom="column">
+              <wp:posOffset>2162786</wp:posOffset>
+            </wp:positionH>
+            <wp:positionV relativeFrom="paragraph">
+              <wp:posOffset>257606</wp:posOffset>
+            </wp:positionV>
+            <wp:extent cx="1932305" cy="2613660"/>
+            <wp:effectExtent l="0" t="0" r="0" b="0"/>
+            <wp:wrapTight wrapText="bothSides">
+              <wp:wrapPolygon edited="0">
+                <wp:start x="0" y="0"/>
+                <wp:lineTo x="0" y="21411"/>
+                <wp:lineTo x="21295" y="21411"/>
+                <wp:lineTo x="21295" y="0"/>
+                <wp:lineTo x="0" y="0"/>
+              </wp:wrapPolygon>
+            </wp:wrapTight>
+            <wp:docPr id="28" name="Imagen 28" descr="C:\Users\yuri\Desktop\Screenshot_2015-07-30-21-56-45.png"/>
+            <wp:cNvGraphicFramePr>
+              <a:graphicFrameLocks xmlns:a="http://schemas.openxmlformats.org/drawingml/2006/main" noChangeAspect="1"/>
+            </wp:cNvGraphicFramePr>
+            <a:graphic xmlns:a="http://schemas.openxmlformats.org/drawingml/2006/main">
+              <a:graphicData uri="http://schemas.openxmlformats.org/drawingml/2006/picture">
+                <pic:pic xmlns:pic="http://schemas.openxmlformats.org/drawingml/2006/picture">
+                  <pic:nvPicPr>
+                    <pic:cNvPr id="0" name="Picture 12" descr="C:\Users\yuri\Desktop\Screenshot_2015-07-30-21-56-45.png"/>
+                    <pic:cNvPicPr>
+                      <a:picLocks noChangeAspect="1" noChangeArrowheads="1"/>
+                    </pic:cNvPicPr>
+                  </pic:nvPicPr>
+                  <pic:blipFill>
+                    <a:blip r:embed="rId22" cstate="print">
+                      <a:extLst>
+                        <a:ext uri="{28A0092B-C50C-407E-A947-70E740481C1C}">
+                          <a14:useLocalDpi xmlns:a14="http://schemas.microsoft.com/office/drawing/2010/main" val="0"/>
+                        </a:ext>
+                      </a:extLst>
+                    </a:blip>
+                    <a:srcRect/>
+                    <a:stretch>
+                      <a:fillRect/>
+                    </a:stretch>
+                  </pic:blipFill>
+                  <pic:spPr bwMode="auto">
+                    <a:xfrm>
+                      <a:off x="0" y="0"/>
+                      <a:ext cx="1932305" cy="2613660"/>
+                    </a:xfrm>
+                    <a:prstGeom prst="rect">
+                      <a:avLst/>
+                    </a:prstGeom>
+                    <a:noFill/>
+                    <a:ln>
+                      <a:noFill/>
+                    </a:ln>
+                  </pic:spPr>
+                </pic:pic>
+              </a:graphicData>
+            </a:graphic>
+            <wp14:sizeRelH relativeFrom="page">
+              <wp14:pctWidth>0</wp14:pctWidth>
+            </wp14:sizeRelH>
+            <wp14:sizeRelV relativeFrom="page">
+              <wp14:pctHeight>0</wp14:pctHeight>
+            </wp14:sizeRelV>
+          </wp:anchor>
+        </w:drawing>
+      </w:r>
+      <w:r>
+        <w:tab/>
+      </w:r>
+      <w:r>
+        <w:rPr>
+          <w:color w:val="002060"/>
+        </w:rPr>
+        <w:t>E</w:t>
+      </w:r>
+      <w:r>
+        <w:rPr>
+          <w:color w:val="002060"/>
+        </w:rPr>
+        <w:t xml:space="preserve">n donde nos permitirá ver videos al presionar </w:t>
+      </w:r>
+    </w:p>
+    <w:p>
+      <w:pPr>
+        <w:tabs>
+          <w:tab w:val="left" w:pos="3090"/>
+        </w:tabs>
+        <w:rPr>
+          <w:color w:val="002060"/>
+        </w:rPr>
+      </w:pPr>
+    </w:p>
+    <w:p>
+      <w:pPr>
+        <w:tabs>
+          <w:tab w:val="left" w:pos="3090"/>
+        </w:tabs>
+      </w:pPr>
+    </w:p>
+    <w:p>
+      <w:pPr>
+        <w:tabs>
+          <w:tab w:val="left" w:pos="3090"/>
+        </w:tabs>
+      </w:pPr>
+    </w:p>
+    <w:p>
+      <w:pPr>
+        <w:tabs>
+          <w:tab w:val="left" w:pos="3090"/>
+        </w:tabs>
+      </w:pPr>
+    </w:p>
+    <w:p>
+      <w:pPr>
+        <w:tabs>
+          <w:tab w:val="left" w:pos="3090"/>
+        </w:tabs>
+      </w:pPr>
+    </w:p>
+    <w:p>
+      <w:pPr>
+        <w:tabs>
+          <w:tab w:val="left" w:pos="3090"/>
+        </w:tabs>
+      </w:pPr>
+    </w:p>
+    <w:p>
+      <w:pPr>
+        <w:tabs>
+          <w:tab w:val="left" w:pos="3090"/>
+        </w:tabs>
+      </w:pPr>
+    </w:p>
+    <w:p>
+      <w:pPr>
+        <w:tabs>
+          <w:tab w:val="left" w:pos="3090"/>
+        </w:tabs>
+      </w:pPr>
+    </w:p>
+    <w:p>
+      <w:pPr>
+        <w:tabs>
+          <w:tab w:val="left" w:pos="3090"/>
+        </w:tabs>
+      </w:pPr>
+    </w:p>
+    <w:p>
+      <w:pPr>
+        <w:tabs>
+          <w:tab w:val="left" w:pos="3090"/>
+        </w:tabs>
+      </w:pPr>
+      <w:r>
+        <w:rPr>
+          <w:noProof/>
+          <w:lang w:eastAsia="es-ES"/>
+        </w:rPr>
+        <w:drawing>
+          <wp:anchor distT="0" distB="0" distL="114300" distR="114300" simplePos="0" relativeHeight="251694080" behindDoc="1" locked="0" layoutInCell="1" allowOverlap="1" wp14:anchorId="7B296AF2" wp14:editId="7EF8B361">
+            <wp:simplePos x="0" y="0"/>
+            <wp:positionH relativeFrom="column">
+              <wp:posOffset>5449822</wp:posOffset>
+            </wp:positionH>
+            <wp:positionV relativeFrom="paragraph">
+              <wp:posOffset>179225</wp:posOffset>
+            </wp:positionV>
+            <wp:extent cx="621030" cy="603250"/>
+            <wp:effectExtent l="0" t="0" r="7620" b="6350"/>
+            <wp:wrapTight wrapText="bothSides">
+              <wp:wrapPolygon edited="0">
+                <wp:start x="1325" y="0"/>
+                <wp:lineTo x="0" y="1364"/>
+                <wp:lineTo x="0" y="19099"/>
+                <wp:lineTo x="1325" y="21145"/>
+                <wp:lineTo x="19877" y="21145"/>
+                <wp:lineTo x="21202" y="19099"/>
+                <wp:lineTo x="21202" y="1364"/>
+                <wp:lineTo x="19877" y="0"/>
+                <wp:lineTo x="1325" y="0"/>
+              </wp:wrapPolygon>
+            </wp:wrapTight>
+            <wp:docPr id="30" name="Imagen 30" descr="C:\Users\yuri\Desktop\BOTONES\ajuste.png"/>
+            <wp:cNvGraphicFramePr>
+              <a:graphicFrameLocks xmlns:a="http://schemas.openxmlformats.org/drawingml/2006/main" noChangeAspect="1"/>
+            </wp:cNvGraphicFramePr>
+            <a:graphic xmlns:a="http://schemas.openxmlformats.org/drawingml/2006/main">
+              <a:graphicData uri="http://schemas.openxmlformats.org/drawingml/2006/picture">
+                <pic:pic xmlns:pic="http://schemas.openxmlformats.org/drawingml/2006/picture">
+                  <pic:nvPicPr>
+                    <pic:cNvPr id="0" name="Picture 14" descr="C:\Users\yuri\Desktop\BOTONES\ajuste.png"/>
+                    <pic:cNvPicPr>
+                      <a:picLocks noChangeAspect="1" noChangeArrowheads="1"/>
+                    </pic:cNvPicPr>
+                  </pic:nvPicPr>
+                  <pic:blipFill>
+                    <a:blip r:embed="rId23" cstate="print">
+                      <a:extLst>
+                        <a:ext uri="{28A0092B-C50C-407E-A947-70E740481C1C}">
+                          <a14:useLocalDpi xmlns:a14="http://schemas.microsoft.com/office/drawing/2010/main" val="0"/>
+                        </a:ext>
+                      </a:extLst>
+                    </a:blip>
+                    <a:srcRect/>
+                    <a:stretch>
+                      <a:fillRect/>
+                    </a:stretch>
+                  </pic:blipFill>
+                  <pic:spPr bwMode="auto">
+                    <a:xfrm>
+                      <a:off x="0" y="0"/>
+                      <a:ext cx="621030" cy="603250"/>
+                    </a:xfrm>
+                    <a:prstGeom prst="rect">
+                      <a:avLst/>
+                    </a:prstGeom>
+                    <a:noFill/>
+                    <a:ln>
+                      <a:noFill/>
+                    </a:ln>
+                  </pic:spPr>
+                </pic:pic>
+              </a:graphicData>
+            </a:graphic>
+            <wp14:sizeRelH relativeFrom="page">
+              <wp14:pctWidth>0</wp14:pctWidth>
+            </wp14:sizeRelH>
+            <wp14:sizeRelV relativeFrom="page">
+              <wp14:pctHeight>0</wp14:pctHeight>
+            </wp14:sizeRelV>
+          </wp:anchor>
+        </w:drawing>
+      </w:r>
+    </w:p>
+    <w:p>
+      <w:pPr>
+        <w:tabs>
+          <w:tab w:val="left" w:pos="3090"/>
+        </w:tabs>
+      </w:pPr>
+      <w:r>
+        <w:tab/>
+        <w:t>Finalmente llegamos al módulo Ajustes en este modulo</w:t>
+      </w:r>
+    </w:p>
+    <w:p>
+      <w:pPr>
+        <w:tabs>
+          <w:tab w:val="left" w:pos="3090"/>
+        </w:tabs>
+      </w:pPr>
+      <w:r>
+        <w:tab/>
+        <w:t xml:space="preserve">Nos permitirá </w:t>
+      </w:r>
+      <w:r>
+        <w:t>configurar la alarma para que pueda avisar</w:t>
+      </w:r>
+    </w:p>
+    <w:p>
+      <w:pPr>
+        <w:tabs>
+          <w:tab w:val="left" w:pos="3090"/>
+        </w:tabs>
+      </w:pPr>
+      <w:r>
+        <w:tab/>
+        <w:t>Al usuario.</w:t>
+      </w:r>
+    </w:p>
+    <w:p>
+      <w:pPr>
+        <w:tabs>
+          <w:tab w:val="left" w:pos="3090"/>
+        </w:tabs>
+      </w:pPr>
+      <w:r>
+        <w:rPr>
+          <w:noProof/>
+          <w:lang w:eastAsia="es-ES"/>
+        </w:rPr>
+        <w:drawing>
+          <wp:anchor distT="0" distB="0" distL="114300" distR="114300" simplePos="0" relativeHeight="251695104" behindDoc="1" locked="0" layoutInCell="1" allowOverlap="1" wp14:anchorId="13F06581" wp14:editId="0872B885">
+            <wp:simplePos x="0" y="0"/>
+            <wp:positionH relativeFrom="column">
+              <wp:posOffset>2508250</wp:posOffset>
+            </wp:positionH>
+            <wp:positionV relativeFrom="paragraph">
+              <wp:posOffset>45720</wp:posOffset>
+            </wp:positionV>
+            <wp:extent cx="1647190" cy="2736850"/>
+            <wp:effectExtent l="0" t="0" r="0" b="6350"/>
+            <wp:wrapTight wrapText="bothSides">
+              <wp:wrapPolygon edited="0">
+                <wp:start x="0" y="0"/>
+                <wp:lineTo x="0" y="21500"/>
+                <wp:lineTo x="21234" y="21500"/>
+                <wp:lineTo x="21234" y="0"/>
+                <wp:lineTo x="0" y="0"/>
+              </wp:wrapPolygon>
+            </wp:wrapTight>
+            <wp:docPr id="31" name="Imagen 31" descr="C:\Users\yuri\Desktop\Screenshot_2015-07-30-21-57-22.png"/>
+            <wp:cNvGraphicFramePr>
+              <a:graphicFrameLocks xmlns:a="http://schemas.openxmlformats.org/drawingml/2006/main" noChangeAspect="1"/>
+            </wp:cNvGraphicFramePr>
+            <a:graphic xmlns:a="http://schemas.openxmlformats.org/drawingml/2006/main">
+              <a:graphicData uri="http://schemas.openxmlformats.org/drawingml/2006/picture">
+                <pic:pic xmlns:pic="http://schemas.openxmlformats.org/drawingml/2006/picture">
+                  <pic:nvPicPr>
+                    <pic:cNvPr id="0" name="Picture 15" descr="C:\Users\yuri\Desktop\Screenshot_2015-07-30-21-57-22.png"/>
+                    <pic:cNvPicPr>
+                      <a:picLocks noChangeAspect="1" noChangeArrowheads="1"/>
+                    </pic:cNvPicPr>
+                  </pic:nvPicPr>
+                  <pic:blipFill>
+                    <a:blip r:embed="rId24" cstate="print">
+                      <a:extLst>
+                        <a:ext uri="{28A0092B-C50C-407E-A947-70E740481C1C}">
+                          <a14:useLocalDpi xmlns:a14="http://schemas.microsoft.com/office/drawing/2010/main" val="0"/>
+                        </a:ext>
+                      </a:extLst>
+                    </a:blip>
+                    <a:srcRect/>
+                    <a:stretch>
+                      <a:fillRect/>
+                    </a:stretch>
+                  </pic:blipFill>
+                  <pic:spPr bwMode="auto">
+                    <a:xfrm>
+                      <a:off x="0" y="0"/>
+                      <a:ext cx="1647190" cy="2736850"/>
+                    </a:xfrm>
+                    <a:prstGeom prst="rect">
+                      <a:avLst/>
+                    </a:prstGeom>
+                    <a:noFill/>
+                    <a:ln>
+                      <a:noFill/>
+                    </a:ln>
+                  </pic:spPr>
+                </pic:pic>
+              </a:graphicData>
+            </a:graphic>
+            <wp14:sizeRelH relativeFrom="page">
+              <wp14:pctWidth>0</wp14:pctWidth>
+            </wp14:sizeRelH>
+            <wp14:sizeRelV relativeFrom="page">
+              <wp14:pctHeight>0</wp14:pctHeight>
+            </wp14:sizeRelV>
+          </wp:anchor>
+        </w:drawing>
+      </w:r>
+    </w:p>
+    <w:p>
+      <w:pPr>
+        <w:tabs>
+          <w:tab w:val="left" w:pos="3090"/>
+        </w:tabs>
+      </w:pPr>
+    </w:p>
+    <w:p>
+      <w:pPr>
+        <w:tabs>
+          <w:tab w:val="left" w:pos="3090"/>
+        </w:tabs>
+      </w:pPr>
+    </w:p>
+    <w:p>
+      <w:pPr>
+        <w:tabs>
+          <w:tab w:val="left" w:pos="3090"/>
+        </w:tabs>
+      </w:pPr>
+    </w:p>
+    <w:p>
+      <w:pPr>
+        <w:tabs>
+          <w:tab w:val="left" w:pos="3090"/>
+        </w:tabs>
+      </w:pPr>
+    </w:p>
+    <w:p>
+      <w:pPr>
+        <w:tabs>
+          <w:tab w:val="left" w:pos="3090"/>
+        </w:tabs>
+      </w:pPr>
+    </w:p>
+    <w:p>
+      <w:pPr>
+        <w:tabs>
+          <w:tab w:val="left" w:pos="3090"/>
+        </w:tabs>
+      </w:pPr>
+    </w:p>
+    <w:p>
+      <w:pPr>
+        <w:tabs>
+          <w:tab w:val="left" w:pos="3090"/>
+        </w:tabs>
+      </w:pPr>
+    </w:p>
+    <w:p>
+      <w:pPr>
+        <w:tabs>
+          <w:tab w:val="left" w:pos="3090"/>
+        </w:tabs>
+      </w:pPr>
+      <w:bookmarkStart w:id="0" w:name="_GoBack"/>
+      <w:bookmarkEnd w:id="0"/>
     </w:p>
     <w:sectPr>
-      <w:headerReference w:type="default" r:id="rId11"/>
-      <w:footerReference w:type="default" r:id="rId12"/>
+      <w:headerReference w:type="default" r:id="rId25"/>
+      <w:footerReference w:type="default" r:id="rId26"/>
       <w:pgSz w:w="11906" w:h="16838"/>
       <w:pgMar w:top="1417" w:right="1701" w:bottom="1417" w:left="1701" w:header="708" w:footer="708" w:gutter="0"/>
       <w:cols w:space="708"/>
@@ -3537,7 +4670,7 @@
 </file>
 
 <file path=customXml/itemProps1.xml><?xml version="1.0" encoding="utf-8"?>
-<ds:datastoreItem xmlns:ds="http://schemas.openxmlformats.org/officeDocument/2006/customXml" ds:itemID="{0FC3766E-B09B-4098-90C4-3022F62158CD}">
+<ds:datastoreItem xmlns:ds="http://schemas.openxmlformats.org/officeDocument/2006/customXml" ds:itemID="{1839335C-AB98-4943-93FF-7434BBE7016E}">
   <ds:schemaRefs>
     <ds:schemaRef ds:uri="http://schemas.openxmlformats.org/officeDocument/2006/bibliography"/>
   </ds:schemaRefs>

</xml_diff>